<commit_message>
Updates to POM file an Jenkins Config
</commit_message>
<xml_diff>
--- a/soapui-maven-jenk/Jenkins Configuration.docx
+++ b/soapui-maven-jenk/Jenkins Configuration.docx
@@ -667,6 +667,139 @@
     <w:p>
       <w:pPr>
         <w:spacing w:after="0"/>
+        <w:rPr>
+          <w:b/>
+        </w:rPr>
+      </w:pPr>
+      <w:proofErr w:type="spellStart"/>
+      <w:proofErr w:type="gramStart"/>
+      <w:r>
+        <w:rPr>
+          <w:b/>
+        </w:rPr>
+        <w:t>mvn</w:t>
+      </w:r>
+      <w:proofErr w:type="spellEnd"/>
+      <w:proofErr w:type="gramEnd"/>
+      <w:r>
+        <w:rPr>
+          <w:b/>
+        </w:rPr>
+        <w:t xml:space="preserve"> clean test</w:t>
+      </w:r>
+    </w:p>
+    <w:p>
+      <w:pPr>
+        <w:spacing w:after="0"/>
+        <w:rPr>
+          <w:b/>
+        </w:rPr>
+      </w:pPr>
+      <w:r>
+        <w:rPr>
+          <w:b/>
+          <w:noProof/>
+        </w:rPr>
+        <w:drawing>
+          <wp:inline distT="0" distB="0" distL="0" distR="0">
+            <wp:extent cx="5943600" cy="1505136"/>
+            <wp:effectExtent l="19050" t="0" r="0" b="0"/>
+            <wp:docPr id="2" name="Picture 1"/>
+            <wp:cNvGraphicFramePr>
+              <a:graphicFrameLocks xmlns:a="http://schemas.openxmlformats.org/drawingml/2006/main" noChangeAspect="1"/>
+            </wp:cNvGraphicFramePr>
+            <a:graphic xmlns:a="http://schemas.openxmlformats.org/drawingml/2006/main">
+              <a:graphicData uri="http://schemas.openxmlformats.org/drawingml/2006/picture">
+                <pic:pic xmlns:pic="http://schemas.openxmlformats.org/drawingml/2006/picture">
+                  <pic:nvPicPr>
+                    <pic:cNvPr id="0" name="Picture 1"/>
+                    <pic:cNvPicPr>
+                      <a:picLocks noChangeAspect="1" noChangeArrowheads="1"/>
+                    </pic:cNvPicPr>
+                  </pic:nvPicPr>
+                  <pic:blipFill>
+                    <a:blip r:embed="rId9"/>
+                    <a:srcRect/>
+                    <a:stretch>
+                      <a:fillRect/>
+                    </a:stretch>
+                  </pic:blipFill>
+                  <pic:spPr bwMode="auto">
+                    <a:xfrm>
+                      <a:off x="0" y="0"/>
+                      <a:ext cx="5943600" cy="1505136"/>
+                    </a:xfrm>
+                    <a:prstGeom prst="rect">
+                      <a:avLst/>
+                    </a:prstGeom>
+                    <a:noFill/>
+                    <a:ln w="9525">
+                      <a:noFill/>
+                      <a:miter lim="800000"/>
+                      <a:headEnd/>
+                      <a:tailEnd/>
+                    </a:ln>
+                  </pic:spPr>
+                </pic:pic>
+              </a:graphicData>
+            </a:graphic>
+          </wp:inline>
+        </w:drawing>
+      </w:r>
+    </w:p>
+    <w:p>
+      <w:pPr>
+        <w:spacing w:after="0"/>
+        <w:rPr>
+          <w:b/>
+        </w:rPr>
+      </w:pPr>
+    </w:p>
+    <w:p>
+      <w:pPr>
+        <w:spacing w:after="0"/>
+        <w:rPr>
+          <w:b/>
+        </w:rPr>
+      </w:pPr>
+      <w:r>
+        <w:rPr>
+          <w:b/>
+        </w:rPr>
+        <w:t xml:space="preserve">You can also provide the below command to run the test. This allows you to control and override the </w:t>
+      </w:r>
+      <w:proofErr w:type="spellStart"/>
+      <w:r>
+        <w:rPr>
+          <w:b/>
+        </w:rPr>
+        <w:t>soapui</w:t>
+      </w:r>
+      <w:proofErr w:type="spellEnd"/>
+      <w:r>
+        <w:rPr>
+          <w:b/>
+        </w:rPr>
+        <w:t>-maven-</w:t>
+      </w:r>
+      <w:proofErr w:type="spellStart"/>
+      <w:r>
+        <w:rPr>
+          <w:b/>
+        </w:rPr>
+        <w:t>plugin</w:t>
+      </w:r>
+      <w:proofErr w:type="spellEnd"/>
+      <w:r>
+        <w:rPr>
+          <w:b/>
+        </w:rPr>
+        <w:t xml:space="preserve"> directly without the need to update the POM file</w:t>
+      </w:r>
+    </w:p>
+    <w:p>
+      <w:pPr>
+        <w:spacing w:after="0"/>
       </w:pPr>
       <w:r>
         <w:t>com.smartbear.soapui</w:t>
@@ -706,7 +839,7 @@
                     </pic:cNvPicPr>
                   </pic:nvPicPr>
                   <pic:blipFill>
-                    <a:blip r:embed="rId9"/>
+                    <a:blip r:embed="rId10"/>
                     <a:srcRect/>
                     <a:stretch>
                       <a:fillRect/>
@@ -807,9 +940,9 @@
         </w:rPr>
         <w:drawing>
           <wp:inline distT="0" distB="0" distL="0" distR="0">
-            <wp:extent cx="5943600" cy="3236909"/>
+            <wp:extent cx="5943600" cy="3461260"/>
             <wp:effectExtent l="19050" t="0" r="0" b="0"/>
-            <wp:docPr id="19" name="Picture 19"/>
+            <wp:docPr id="3" name="Picture 4"/>
             <wp:cNvGraphicFramePr>
               <a:graphicFrameLocks xmlns:a="http://schemas.openxmlformats.org/drawingml/2006/main" noChangeAspect="1"/>
             </wp:cNvGraphicFramePr>
@@ -817,74 +950,7 @@
               <a:graphicData uri="http://schemas.openxmlformats.org/drawingml/2006/picture">
                 <pic:pic xmlns:pic="http://schemas.openxmlformats.org/drawingml/2006/picture">
                   <pic:nvPicPr>
-                    <pic:cNvPr id="0" name="Picture 19"/>
-                    <pic:cNvPicPr>
-                      <a:picLocks noChangeAspect="1" noChangeArrowheads="1"/>
-                    </pic:cNvPicPr>
-                  </pic:nvPicPr>
-                  <pic:blipFill>
-                    <a:blip r:embed="rId10"/>
-                    <a:srcRect/>
-                    <a:stretch>
-                      <a:fillRect/>
-                    </a:stretch>
-                  </pic:blipFill>
-                  <pic:spPr bwMode="auto">
-                    <a:xfrm>
-                      <a:off x="0" y="0"/>
-                      <a:ext cx="5943600" cy="3236909"/>
-                    </a:xfrm>
-                    <a:prstGeom prst="rect">
-                      <a:avLst/>
-                    </a:prstGeom>
-                    <a:noFill/>
-                    <a:ln w="9525">
-                      <a:noFill/>
-                      <a:miter lim="800000"/>
-                      <a:headEnd/>
-                      <a:tailEnd/>
-                    </a:ln>
-                  </pic:spPr>
-                </pic:pic>
-              </a:graphicData>
-            </a:graphic>
-          </wp:inline>
-        </w:drawing>
-      </w:r>
-    </w:p>
-    <w:p>
-      <w:pPr>
-        <w:spacing w:after="0"/>
-        <w:rPr>
-          <w:b/>
-        </w:rPr>
-      </w:pPr>
-    </w:p>
-    <w:p>
-      <w:pPr>
-        <w:spacing w:after="0"/>
-        <w:rPr>
-          <w:b/>
-        </w:rPr>
-      </w:pPr>
-      <w:r>
-        <w:rPr>
-          <w:b/>
-          <w:noProof/>
-        </w:rPr>
-        <w:drawing>
-          <wp:inline distT="0" distB="0" distL="0" distR="0">
-            <wp:extent cx="5943600" cy="769174"/>
-            <wp:effectExtent l="19050" t="0" r="0" b="0"/>
-            <wp:docPr id="22" name="Picture 22"/>
-            <wp:cNvGraphicFramePr>
-              <a:graphicFrameLocks xmlns:a="http://schemas.openxmlformats.org/drawingml/2006/main" noChangeAspect="1"/>
-            </wp:cNvGraphicFramePr>
-            <a:graphic xmlns:a="http://schemas.openxmlformats.org/drawingml/2006/main">
-              <a:graphicData uri="http://schemas.openxmlformats.org/drawingml/2006/picture">
-                <pic:pic xmlns:pic="http://schemas.openxmlformats.org/drawingml/2006/picture">
-                  <pic:nvPicPr>
-                    <pic:cNvPr id="0" name="Picture 22"/>
+                    <pic:cNvPr id="0" name="Picture 4"/>
                     <pic:cNvPicPr>
                       <a:picLocks noChangeAspect="1" noChangeArrowheads="1"/>
                     </pic:cNvPicPr>
@@ -899,7 +965,7 @@
                   <pic:spPr bwMode="auto">
                     <a:xfrm>
                       <a:off x="0" y="0"/>
-                      <a:ext cx="5943600" cy="769174"/>
+                      <a:ext cx="5943600" cy="3461260"/>
                     </a:xfrm>
                     <a:prstGeom prst="rect">
                       <a:avLst/>
@@ -1088,6 +1154,7 @@
   <w:style w:type="paragraph" w:default="1" w:styleId="Normal">
     <w:name w:val="Normal"/>
     <w:qFormat/>
+    <w:rsid w:val="001718F5"/>
   </w:style>
   <w:style w:type="character" w:default="1" w:styleId="DefaultParagraphFont">
     <w:name w:val="Default Paragraph Font"/>

</xml_diff>

<commit_message>
Jenkins Config doc updates
</commit_message>
<xml_diff>
--- a/soapui-maven-jenk/Jenkins Configuration.docx
+++ b/soapui-maven-jenk/Jenkins Configuration.docx
@@ -983,6 +983,2545 @@
             </a:graphic>
           </wp:inline>
         </w:drawing>
+      </w:r>
+    </w:p>
+    <w:p>
+      <w:pPr>
+        <w:rPr>
+          <w:b/>
+        </w:rPr>
+      </w:pPr>
+      <w:r>
+        <w:rPr>
+          <w:b/>
+        </w:rPr>
+        <w:br w:type="page"/>
+      </w:r>
+    </w:p>
+    <w:p>
+      <w:pPr>
+        <w:spacing w:after="0"/>
+        <w:rPr>
+          <w:b/>
+        </w:rPr>
+      </w:pPr>
+      <w:r>
+        <w:rPr>
+          <w:b/>
+        </w:rPr>
+        <w:lastRenderedPageBreak/>
+        <w:t>Additional Details:</w:t>
+      </w:r>
+    </w:p>
+    <w:p>
+      <w:pPr>
+        <w:spacing w:after="0"/>
+        <w:rPr>
+          <w:b/>
+        </w:rPr>
+      </w:pPr>
+      <w:r>
+        <w:rPr>
+          <w:b/>
+        </w:rPr>
+        <w:t>Adding the Oracle JARs path to the POM file</w:t>
+      </w:r>
+    </w:p>
+    <w:p>
+      <w:pPr>
+        <w:autoSpaceDE w:val="0"/>
+        <w:autoSpaceDN w:val="0"/>
+        <w:adjustRightInd w:val="0"/>
+        <w:spacing w:after="0" w:line="240" w:lineRule="auto"/>
+        <w:rPr>
+          <w:rFonts w:ascii="Consolas" w:hAnsi="Consolas" w:cs="Consolas"/>
+          <w:sz w:val="20"/>
+          <w:szCs w:val="20"/>
+        </w:rPr>
+      </w:pPr>
+      <w:r>
+        <w:rPr>
+          <w:rFonts w:ascii="Consolas" w:hAnsi="Consolas" w:cs="Consolas"/>
+          <w:color w:val="3F5FBF"/>
+          <w:sz w:val="20"/>
+          <w:szCs w:val="20"/>
+        </w:rPr>
+        <w:t>&lt;</w:t>
+      </w:r>
+      <w:proofErr w:type="gramStart"/>
+      <w:r>
+        <w:rPr>
+          <w:rFonts w:ascii="Consolas" w:hAnsi="Consolas" w:cs="Consolas"/>
+          <w:color w:val="3F5FBF"/>
+          <w:sz w:val="20"/>
+          <w:szCs w:val="20"/>
+        </w:rPr>
+        <w:t>dependency</w:t>
+      </w:r>
+      <w:proofErr w:type="gramEnd"/>
+      <w:r>
+        <w:rPr>
+          <w:rFonts w:ascii="Consolas" w:hAnsi="Consolas" w:cs="Consolas"/>
+          <w:color w:val="3F5FBF"/>
+          <w:sz w:val="20"/>
+          <w:szCs w:val="20"/>
+        </w:rPr>
+        <w:t>&gt;</w:t>
+      </w:r>
+    </w:p>
+    <w:p>
+      <w:pPr>
+        <w:autoSpaceDE w:val="0"/>
+        <w:autoSpaceDN w:val="0"/>
+        <w:adjustRightInd w:val="0"/>
+        <w:spacing w:after="0" w:line="240" w:lineRule="auto"/>
+        <w:rPr>
+          <w:rFonts w:ascii="Consolas" w:hAnsi="Consolas" w:cs="Consolas"/>
+          <w:sz w:val="20"/>
+          <w:szCs w:val="20"/>
+        </w:rPr>
+      </w:pPr>
+      <w:r>
+        <w:rPr>
+          <w:rFonts w:ascii="Consolas" w:hAnsi="Consolas" w:cs="Consolas"/>
+          <w:color w:val="3F5FBF"/>
+          <w:sz w:val="20"/>
+          <w:szCs w:val="20"/>
+        </w:rPr>
+        <w:t>&lt;</w:t>
+      </w:r>
+      <w:proofErr w:type="spellStart"/>
+      <w:proofErr w:type="gramStart"/>
+      <w:r>
+        <w:rPr>
+          <w:rFonts w:ascii="Consolas" w:hAnsi="Consolas" w:cs="Consolas"/>
+          <w:color w:val="3F5FBF"/>
+          <w:sz w:val="20"/>
+          <w:szCs w:val="20"/>
+        </w:rPr>
+        <w:t>groupId</w:t>
+      </w:r>
+      <w:proofErr w:type="spellEnd"/>
+      <w:r>
+        <w:rPr>
+          <w:rFonts w:ascii="Consolas" w:hAnsi="Consolas" w:cs="Consolas"/>
+          <w:color w:val="3F5FBF"/>
+          <w:sz w:val="20"/>
+          <w:szCs w:val="20"/>
+        </w:rPr>
+        <w:t>&gt;</w:t>
+      </w:r>
+      <w:proofErr w:type="spellStart"/>
+      <w:proofErr w:type="gramEnd"/>
+      <w:r>
+        <w:rPr>
+          <w:rFonts w:ascii="Consolas" w:hAnsi="Consolas" w:cs="Consolas"/>
+          <w:color w:val="3F5FBF"/>
+          <w:sz w:val="20"/>
+          <w:szCs w:val="20"/>
+        </w:rPr>
+        <w:t>com.oracle</w:t>
+      </w:r>
+      <w:proofErr w:type="spellEnd"/>
+      <w:r>
+        <w:rPr>
+          <w:rFonts w:ascii="Consolas" w:hAnsi="Consolas" w:cs="Consolas"/>
+          <w:color w:val="3F5FBF"/>
+          <w:sz w:val="20"/>
+          <w:szCs w:val="20"/>
+        </w:rPr>
+        <w:t>&lt;/</w:t>
+      </w:r>
+      <w:proofErr w:type="spellStart"/>
+      <w:r>
+        <w:rPr>
+          <w:rFonts w:ascii="Consolas" w:hAnsi="Consolas" w:cs="Consolas"/>
+          <w:color w:val="3F5FBF"/>
+          <w:sz w:val="20"/>
+          <w:szCs w:val="20"/>
+        </w:rPr>
+        <w:t>groupId</w:t>
+      </w:r>
+      <w:proofErr w:type="spellEnd"/>
+      <w:r>
+        <w:rPr>
+          <w:rFonts w:ascii="Consolas" w:hAnsi="Consolas" w:cs="Consolas"/>
+          <w:color w:val="3F5FBF"/>
+          <w:sz w:val="20"/>
+          <w:szCs w:val="20"/>
+        </w:rPr>
+        <w:t>&gt;</w:t>
+      </w:r>
+    </w:p>
+    <w:p>
+      <w:pPr>
+        <w:autoSpaceDE w:val="0"/>
+        <w:autoSpaceDN w:val="0"/>
+        <w:adjustRightInd w:val="0"/>
+        <w:spacing w:after="0" w:line="240" w:lineRule="auto"/>
+        <w:rPr>
+          <w:rFonts w:ascii="Consolas" w:hAnsi="Consolas" w:cs="Consolas"/>
+          <w:sz w:val="20"/>
+          <w:szCs w:val="20"/>
+        </w:rPr>
+      </w:pPr>
+      <w:r>
+        <w:rPr>
+          <w:rFonts w:ascii="Consolas" w:hAnsi="Consolas" w:cs="Consolas"/>
+          <w:color w:val="3F5FBF"/>
+          <w:sz w:val="20"/>
+          <w:szCs w:val="20"/>
+        </w:rPr>
+        <w:t>&lt;</w:t>
+      </w:r>
+      <w:proofErr w:type="spellStart"/>
+      <w:proofErr w:type="gramStart"/>
+      <w:r>
+        <w:rPr>
+          <w:rFonts w:ascii="Consolas" w:hAnsi="Consolas" w:cs="Consolas"/>
+          <w:color w:val="3F5FBF"/>
+          <w:sz w:val="20"/>
+          <w:szCs w:val="20"/>
+        </w:rPr>
+        <w:t>artifactId</w:t>
+      </w:r>
+      <w:proofErr w:type="spellEnd"/>
+      <w:r>
+        <w:rPr>
+          <w:rFonts w:ascii="Consolas" w:hAnsi="Consolas" w:cs="Consolas"/>
+          <w:color w:val="3F5FBF"/>
+          <w:sz w:val="20"/>
+          <w:szCs w:val="20"/>
+        </w:rPr>
+        <w:t>&gt;</w:t>
+      </w:r>
+      <w:proofErr w:type="gramEnd"/>
+      <w:r>
+        <w:rPr>
+          <w:rFonts w:ascii="Consolas" w:hAnsi="Consolas" w:cs="Consolas"/>
+          <w:color w:val="3F5FBF"/>
+          <w:sz w:val="20"/>
+          <w:szCs w:val="20"/>
+        </w:rPr>
+        <w:t>ojdbc14&lt;/</w:t>
+      </w:r>
+      <w:proofErr w:type="spellStart"/>
+      <w:r>
+        <w:rPr>
+          <w:rFonts w:ascii="Consolas" w:hAnsi="Consolas" w:cs="Consolas"/>
+          <w:color w:val="3F5FBF"/>
+          <w:sz w:val="20"/>
+          <w:szCs w:val="20"/>
+        </w:rPr>
+        <w:t>artifactId</w:t>
+      </w:r>
+      <w:proofErr w:type="spellEnd"/>
+      <w:r>
+        <w:rPr>
+          <w:rFonts w:ascii="Consolas" w:hAnsi="Consolas" w:cs="Consolas"/>
+          <w:color w:val="3F5FBF"/>
+          <w:sz w:val="20"/>
+          <w:szCs w:val="20"/>
+        </w:rPr>
+        <w:t>&gt;</w:t>
+      </w:r>
+    </w:p>
+    <w:p>
+      <w:pPr>
+        <w:autoSpaceDE w:val="0"/>
+        <w:autoSpaceDN w:val="0"/>
+        <w:adjustRightInd w:val="0"/>
+        <w:spacing w:after="0" w:line="240" w:lineRule="auto"/>
+        <w:rPr>
+          <w:rFonts w:ascii="Consolas" w:hAnsi="Consolas" w:cs="Consolas"/>
+          <w:sz w:val="20"/>
+          <w:szCs w:val="20"/>
+        </w:rPr>
+      </w:pPr>
+      <w:r>
+        <w:rPr>
+          <w:rFonts w:ascii="Consolas" w:hAnsi="Consolas" w:cs="Consolas"/>
+          <w:color w:val="3F5FBF"/>
+          <w:sz w:val="20"/>
+          <w:szCs w:val="20"/>
+        </w:rPr>
+        <w:t>&lt;version&gt;10.2.0.3.0&lt;/version&gt;</w:t>
+      </w:r>
+    </w:p>
+    <w:p>
+      <w:pPr>
+        <w:autoSpaceDE w:val="0"/>
+        <w:autoSpaceDN w:val="0"/>
+        <w:adjustRightInd w:val="0"/>
+        <w:spacing w:after="0" w:line="240" w:lineRule="auto"/>
+        <w:rPr>
+          <w:rFonts w:ascii="Consolas" w:hAnsi="Consolas" w:cs="Consolas"/>
+          <w:sz w:val="20"/>
+          <w:szCs w:val="20"/>
+        </w:rPr>
+      </w:pPr>
+      <w:r>
+        <w:rPr>
+          <w:rFonts w:ascii="Consolas" w:hAnsi="Consolas" w:cs="Consolas"/>
+          <w:color w:val="3F5FBF"/>
+          <w:sz w:val="20"/>
+          <w:szCs w:val="20"/>
+        </w:rPr>
+        <w:t>&lt;</w:t>
+      </w:r>
+      <w:proofErr w:type="gramStart"/>
+      <w:r>
+        <w:rPr>
+          <w:rFonts w:ascii="Consolas" w:hAnsi="Consolas" w:cs="Consolas"/>
+          <w:color w:val="3F5FBF"/>
+          <w:sz w:val="20"/>
+          <w:szCs w:val="20"/>
+        </w:rPr>
+        <w:t>scope&gt;</w:t>
+      </w:r>
+      <w:proofErr w:type="gramEnd"/>
+      <w:r>
+        <w:rPr>
+          <w:rFonts w:ascii="Consolas" w:hAnsi="Consolas" w:cs="Consolas"/>
+          <w:color w:val="3F5FBF"/>
+          <w:sz w:val="20"/>
+          <w:szCs w:val="20"/>
+        </w:rPr>
+        <w:t>system&lt;/scope&gt;</w:t>
+      </w:r>
+      <w:r>
+        <w:rPr>
+          <w:rFonts w:ascii="Consolas" w:hAnsi="Consolas" w:cs="Consolas"/>
+          <w:color w:val="3F5FBF"/>
+          <w:sz w:val="20"/>
+          <w:szCs w:val="20"/>
+        </w:rPr>
+        <w:tab/>
+      </w:r>
+      <w:r>
+        <w:rPr>
+          <w:rFonts w:ascii="Consolas" w:hAnsi="Consolas" w:cs="Consolas"/>
+          <w:color w:val="3F5FBF"/>
+          <w:sz w:val="20"/>
+          <w:szCs w:val="20"/>
+        </w:rPr>
+        <w:tab/>
+      </w:r>
+      <w:r>
+        <w:rPr>
+          <w:rFonts w:ascii="Consolas" w:hAnsi="Consolas" w:cs="Consolas"/>
+          <w:color w:val="3F5FBF"/>
+          <w:sz w:val="20"/>
+          <w:szCs w:val="20"/>
+        </w:rPr>
+        <w:tab/>
+      </w:r>
+      <w:r>
+        <w:rPr>
+          <w:rFonts w:ascii="Consolas" w:hAnsi="Consolas" w:cs="Consolas"/>
+          <w:color w:val="3F5FBF"/>
+          <w:sz w:val="20"/>
+          <w:szCs w:val="20"/>
+        </w:rPr>
+        <w:tab/>
+      </w:r>
+      <w:r>
+        <w:rPr>
+          <w:rFonts w:ascii="Consolas" w:hAnsi="Consolas" w:cs="Consolas"/>
+          <w:color w:val="3F5FBF"/>
+          <w:sz w:val="20"/>
+          <w:szCs w:val="20"/>
+        </w:rPr>
+        <w:tab/>
+      </w:r>
+      <w:r>
+        <w:rPr>
+          <w:rFonts w:ascii="Consolas" w:hAnsi="Consolas" w:cs="Consolas"/>
+          <w:color w:val="3F5FBF"/>
+          <w:sz w:val="20"/>
+          <w:szCs w:val="20"/>
+        </w:rPr>
+        <w:tab/>
+      </w:r>
+      <w:r>
+        <w:rPr>
+          <w:rFonts w:ascii="Consolas" w:hAnsi="Consolas" w:cs="Consolas"/>
+          <w:color w:val="3F5FBF"/>
+          <w:sz w:val="20"/>
+          <w:szCs w:val="20"/>
+        </w:rPr>
+        <w:tab/>
+      </w:r>
+    </w:p>
+    <w:p>
+      <w:pPr>
+        <w:autoSpaceDE w:val="0"/>
+        <w:autoSpaceDN w:val="0"/>
+        <w:adjustRightInd w:val="0"/>
+        <w:spacing w:after="0" w:line="240" w:lineRule="auto"/>
+        <w:rPr>
+          <w:rFonts w:ascii="Consolas" w:hAnsi="Consolas" w:cs="Consolas"/>
+          <w:sz w:val="20"/>
+          <w:szCs w:val="20"/>
+        </w:rPr>
+      </w:pPr>
+      <w:r>
+        <w:rPr>
+          <w:rFonts w:ascii="Consolas" w:hAnsi="Consolas" w:cs="Consolas"/>
+          <w:color w:val="3F5FBF"/>
+          <w:sz w:val="20"/>
+          <w:szCs w:val="20"/>
+        </w:rPr>
+        <w:t>&lt;</w:t>
+      </w:r>
+      <w:proofErr w:type="spellStart"/>
+      <w:r>
+        <w:rPr>
+          <w:rFonts w:ascii="Consolas" w:hAnsi="Consolas" w:cs="Consolas"/>
+          <w:color w:val="3F5FBF"/>
+          <w:sz w:val="20"/>
+          <w:szCs w:val="20"/>
+        </w:rPr>
+        <w:t>systemPath</w:t>
+      </w:r>
+      <w:proofErr w:type="spellEnd"/>
+      <w:r>
+        <w:rPr>
+          <w:rFonts w:ascii="Consolas" w:hAnsi="Consolas" w:cs="Consolas"/>
+          <w:color w:val="3F5FBF"/>
+          <w:sz w:val="20"/>
+          <w:szCs w:val="20"/>
+        </w:rPr>
+        <w:t>&gt;${</w:t>
+      </w:r>
+      <w:proofErr w:type="spellStart"/>
+      <w:r>
+        <w:rPr>
+          <w:rFonts w:ascii="Consolas" w:hAnsi="Consolas" w:cs="Consolas"/>
+          <w:color w:val="3F5FBF"/>
+          <w:sz w:val="20"/>
+          <w:szCs w:val="20"/>
+          <w:u w:val="single"/>
+        </w:rPr>
+        <w:t>basedir</w:t>
+      </w:r>
+      <w:proofErr w:type="spellEnd"/>
+      <w:r>
+        <w:rPr>
+          <w:rFonts w:ascii="Consolas" w:hAnsi="Consolas" w:cs="Consolas"/>
+          <w:color w:val="3F5FBF"/>
+          <w:sz w:val="20"/>
+          <w:szCs w:val="20"/>
+        </w:rPr>
+        <w:t>}/</w:t>
+      </w:r>
+      <w:r>
+        <w:rPr>
+          <w:rFonts w:ascii="Consolas" w:hAnsi="Consolas" w:cs="Consolas"/>
+          <w:color w:val="3F5FBF"/>
+          <w:sz w:val="20"/>
+          <w:szCs w:val="20"/>
+          <w:u w:val="single"/>
+        </w:rPr>
+        <w:t>ext</w:t>
+      </w:r>
+      <w:r>
+        <w:rPr>
+          <w:rFonts w:ascii="Consolas" w:hAnsi="Consolas" w:cs="Consolas"/>
+          <w:color w:val="3F5FBF"/>
+          <w:sz w:val="20"/>
+          <w:szCs w:val="20"/>
+        </w:rPr>
+        <w:t>/ojdbc14-1.0.jar&lt;/</w:t>
+      </w:r>
+      <w:proofErr w:type="spellStart"/>
+      <w:r>
+        <w:rPr>
+          <w:rFonts w:ascii="Consolas" w:hAnsi="Consolas" w:cs="Consolas"/>
+          <w:color w:val="3F5FBF"/>
+          <w:sz w:val="20"/>
+          <w:szCs w:val="20"/>
+        </w:rPr>
+        <w:t>systemPath</w:t>
+      </w:r>
+      <w:proofErr w:type="spellEnd"/>
+      <w:r>
+        <w:rPr>
+          <w:rFonts w:ascii="Consolas" w:hAnsi="Consolas" w:cs="Consolas"/>
+          <w:color w:val="3F5FBF"/>
+          <w:sz w:val="20"/>
+          <w:szCs w:val="20"/>
+        </w:rPr>
+        <w:t>&gt;</w:t>
+      </w:r>
+    </w:p>
+    <w:p>
+      <w:pPr>
+        <w:autoSpaceDE w:val="0"/>
+        <w:autoSpaceDN w:val="0"/>
+        <w:adjustRightInd w:val="0"/>
+        <w:spacing w:after="0" w:line="240" w:lineRule="auto"/>
+        <w:rPr>
+          <w:rFonts w:ascii="Consolas" w:hAnsi="Consolas" w:cs="Consolas"/>
+          <w:sz w:val="20"/>
+          <w:szCs w:val="20"/>
+        </w:rPr>
+      </w:pPr>
+      <w:r>
+        <w:rPr>
+          <w:rFonts w:ascii="Consolas" w:hAnsi="Consolas" w:cs="Consolas"/>
+          <w:color w:val="3F5FBF"/>
+          <w:sz w:val="20"/>
+          <w:szCs w:val="20"/>
+        </w:rPr>
+        <w:t>&lt;/dependency&gt;</w:t>
+      </w:r>
+    </w:p>
+    <w:p>
+      <w:pPr>
+        <w:autoSpaceDE w:val="0"/>
+        <w:autoSpaceDN w:val="0"/>
+        <w:adjustRightInd w:val="0"/>
+        <w:spacing w:after="0" w:line="240" w:lineRule="auto"/>
+        <w:rPr>
+          <w:rFonts w:ascii="Consolas" w:hAnsi="Consolas" w:cs="Consolas"/>
+          <w:sz w:val="20"/>
+          <w:szCs w:val="20"/>
+        </w:rPr>
+      </w:pPr>
+      <w:r>
+        <w:rPr>
+          <w:rFonts w:ascii="Consolas" w:hAnsi="Consolas" w:cs="Consolas"/>
+          <w:color w:val="3F5FBF"/>
+          <w:sz w:val="20"/>
+          <w:szCs w:val="20"/>
+        </w:rPr>
+        <w:t>&lt;</w:t>
+      </w:r>
+      <w:proofErr w:type="gramStart"/>
+      <w:r>
+        <w:rPr>
+          <w:rFonts w:ascii="Consolas" w:hAnsi="Consolas" w:cs="Consolas"/>
+          <w:color w:val="3F5FBF"/>
+          <w:sz w:val="20"/>
+          <w:szCs w:val="20"/>
+        </w:rPr>
+        <w:t>dependency</w:t>
+      </w:r>
+      <w:proofErr w:type="gramEnd"/>
+      <w:r>
+        <w:rPr>
+          <w:rFonts w:ascii="Consolas" w:hAnsi="Consolas" w:cs="Consolas"/>
+          <w:color w:val="3F5FBF"/>
+          <w:sz w:val="20"/>
+          <w:szCs w:val="20"/>
+        </w:rPr>
+        <w:t>&gt;</w:t>
+      </w:r>
+    </w:p>
+    <w:p>
+      <w:pPr>
+        <w:autoSpaceDE w:val="0"/>
+        <w:autoSpaceDN w:val="0"/>
+        <w:adjustRightInd w:val="0"/>
+        <w:spacing w:after="0" w:line="240" w:lineRule="auto"/>
+        <w:rPr>
+          <w:rFonts w:ascii="Consolas" w:hAnsi="Consolas" w:cs="Consolas"/>
+          <w:sz w:val="20"/>
+          <w:szCs w:val="20"/>
+        </w:rPr>
+      </w:pPr>
+      <w:r>
+        <w:rPr>
+          <w:rFonts w:ascii="Consolas" w:hAnsi="Consolas" w:cs="Consolas"/>
+          <w:color w:val="3F5FBF"/>
+          <w:sz w:val="20"/>
+          <w:szCs w:val="20"/>
+        </w:rPr>
+        <w:t>&lt;</w:t>
+      </w:r>
+      <w:proofErr w:type="spellStart"/>
+      <w:proofErr w:type="gramStart"/>
+      <w:r>
+        <w:rPr>
+          <w:rFonts w:ascii="Consolas" w:hAnsi="Consolas" w:cs="Consolas"/>
+          <w:color w:val="3F5FBF"/>
+          <w:sz w:val="20"/>
+          <w:szCs w:val="20"/>
+        </w:rPr>
+        <w:t>groupId</w:t>
+      </w:r>
+      <w:proofErr w:type="spellEnd"/>
+      <w:r>
+        <w:rPr>
+          <w:rFonts w:ascii="Consolas" w:hAnsi="Consolas" w:cs="Consolas"/>
+          <w:color w:val="3F5FBF"/>
+          <w:sz w:val="20"/>
+          <w:szCs w:val="20"/>
+        </w:rPr>
+        <w:t>&gt;</w:t>
+      </w:r>
+      <w:proofErr w:type="spellStart"/>
+      <w:proofErr w:type="gramEnd"/>
+      <w:r>
+        <w:rPr>
+          <w:rFonts w:ascii="Consolas" w:hAnsi="Consolas" w:cs="Consolas"/>
+          <w:color w:val="3F5FBF"/>
+          <w:sz w:val="20"/>
+          <w:szCs w:val="20"/>
+        </w:rPr>
+        <w:t>com.oracle</w:t>
+      </w:r>
+      <w:proofErr w:type="spellEnd"/>
+      <w:r>
+        <w:rPr>
+          <w:rFonts w:ascii="Consolas" w:hAnsi="Consolas" w:cs="Consolas"/>
+          <w:color w:val="3F5FBF"/>
+          <w:sz w:val="20"/>
+          <w:szCs w:val="20"/>
+        </w:rPr>
+        <w:t>&lt;/</w:t>
+      </w:r>
+      <w:proofErr w:type="spellStart"/>
+      <w:r>
+        <w:rPr>
+          <w:rFonts w:ascii="Consolas" w:hAnsi="Consolas" w:cs="Consolas"/>
+          <w:color w:val="3F5FBF"/>
+          <w:sz w:val="20"/>
+          <w:szCs w:val="20"/>
+        </w:rPr>
+        <w:t>groupId</w:t>
+      </w:r>
+      <w:proofErr w:type="spellEnd"/>
+      <w:r>
+        <w:rPr>
+          <w:rFonts w:ascii="Consolas" w:hAnsi="Consolas" w:cs="Consolas"/>
+          <w:color w:val="3F5FBF"/>
+          <w:sz w:val="20"/>
+          <w:szCs w:val="20"/>
+        </w:rPr>
+        <w:t>&gt;</w:t>
+      </w:r>
+    </w:p>
+    <w:p>
+      <w:pPr>
+        <w:autoSpaceDE w:val="0"/>
+        <w:autoSpaceDN w:val="0"/>
+        <w:adjustRightInd w:val="0"/>
+        <w:spacing w:after="0" w:line="240" w:lineRule="auto"/>
+        <w:rPr>
+          <w:rFonts w:ascii="Consolas" w:hAnsi="Consolas" w:cs="Consolas"/>
+          <w:sz w:val="20"/>
+          <w:szCs w:val="20"/>
+        </w:rPr>
+      </w:pPr>
+      <w:r>
+        <w:rPr>
+          <w:rFonts w:ascii="Consolas" w:hAnsi="Consolas" w:cs="Consolas"/>
+          <w:color w:val="3F5FBF"/>
+          <w:sz w:val="20"/>
+          <w:szCs w:val="20"/>
+        </w:rPr>
+        <w:t>&lt;</w:t>
+      </w:r>
+      <w:proofErr w:type="spellStart"/>
+      <w:proofErr w:type="gramStart"/>
+      <w:r>
+        <w:rPr>
+          <w:rFonts w:ascii="Consolas" w:hAnsi="Consolas" w:cs="Consolas"/>
+          <w:color w:val="3F5FBF"/>
+          <w:sz w:val="20"/>
+          <w:szCs w:val="20"/>
+        </w:rPr>
+        <w:t>artifactId</w:t>
+      </w:r>
+      <w:proofErr w:type="spellEnd"/>
+      <w:r>
+        <w:rPr>
+          <w:rFonts w:ascii="Consolas" w:hAnsi="Consolas" w:cs="Consolas"/>
+          <w:color w:val="3F5FBF"/>
+          <w:sz w:val="20"/>
+          <w:szCs w:val="20"/>
+        </w:rPr>
+        <w:t>&gt;</w:t>
+      </w:r>
+      <w:proofErr w:type="gramEnd"/>
+      <w:r>
+        <w:rPr>
+          <w:rFonts w:ascii="Consolas" w:hAnsi="Consolas" w:cs="Consolas"/>
+          <w:color w:val="3F5FBF"/>
+          <w:sz w:val="20"/>
+          <w:szCs w:val="20"/>
+        </w:rPr>
+        <w:t>orai1&lt;/</w:t>
+      </w:r>
+      <w:proofErr w:type="spellStart"/>
+      <w:r>
+        <w:rPr>
+          <w:rFonts w:ascii="Consolas" w:hAnsi="Consolas" w:cs="Consolas"/>
+          <w:color w:val="3F5FBF"/>
+          <w:sz w:val="20"/>
+          <w:szCs w:val="20"/>
+        </w:rPr>
+        <w:t>artifactId</w:t>
+      </w:r>
+      <w:proofErr w:type="spellEnd"/>
+      <w:r>
+        <w:rPr>
+          <w:rFonts w:ascii="Consolas" w:hAnsi="Consolas" w:cs="Consolas"/>
+          <w:color w:val="3F5FBF"/>
+          <w:sz w:val="20"/>
+          <w:szCs w:val="20"/>
+        </w:rPr>
+        <w:t>&gt;</w:t>
+      </w:r>
+    </w:p>
+    <w:p>
+      <w:pPr>
+        <w:autoSpaceDE w:val="0"/>
+        <w:autoSpaceDN w:val="0"/>
+        <w:adjustRightInd w:val="0"/>
+        <w:spacing w:after="0" w:line="240" w:lineRule="auto"/>
+        <w:rPr>
+          <w:rFonts w:ascii="Consolas" w:hAnsi="Consolas" w:cs="Consolas"/>
+          <w:sz w:val="20"/>
+          <w:szCs w:val="20"/>
+        </w:rPr>
+      </w:pPr>
+      <w:r>
+        <w:rPr>
+          <w:rFonts w:ascii="Consolas" w:hAnsi="Consolas" w:cs="Consolas"/>
+          <w:color w:val="3F5FBF"/>
+          <w:sz w:val="20"/>
+          <w:szCs w:val="20"/>
+        </w:rPr>
+        <w:t>&lt;version&gt;11.2.0&lt;/version&gt;</w:t>
+      </w:r>
+    </w:p>
+    <w:p>
+      <w:pPr>
+        <w:autoSpaceDE w:val="0"/>
+        <w:autoSpaceDN w:val="0"/>
+        <w:adjustRightInd w:val="0"/>
+        <w:spacing w:after="0" w:line="240" w:lineRule="auto"/>
+        <w:rPr>
+          <w:rFonts w:ascii="Consolas" w:hAnsi="Consolas" w:cs="Consolas"/>
+          <w:sz w:val="20"/>
+          <w:szCs w:val="20"/>
+        </w:rPr>
+      </w:pPr>
+      <w:r>
+        <w:rPr>
+          <w:rFonts w:ascii="Consolas" w:hAnsi="Consolas" w:cs="Consolas"/>
+          <w:color w:val="3F5FBF"/>
+          <w:sz w:val="20"/>
+          <w:szCs w:val="20"/>
+        </w:rPr>
+        <w:t>&lt;</w:t>
+      </w:r>
+      <w:proofErr w:type="gramStart"/>
+      <w:r>
+        <w:rPr>
+          <w:rFonts w:ascii="Consolas" w:hAnsi="Consolas" w:cs="Consolas"/>
+          <w:color w:val="3F5FBF"/>
+          <w:sz w:val="20"/>
+          <w:szCs w:val="20"/>
+        </w:rPr>
+        <w:t>scope&gt;</w:t>
+      </w:r>
+      <w:proofErr w:type="gramEnd"/>
+      <w:r>
+        <w:rPr>
+          <w:rFonts w:ascii="Consolas" w:hAnsi="Consolas" w:cs="Consolas"/>
+          <w:color w:val="3F5FBF"/>
+          <w:sz w:val="20"/>
+          <w:szCs w:val="20"/>
+        </w:rPr>
+        <w:t>system&lt;/scope&gt;</w:t>
+      </w:r>
+    </w:p>
+    <w:p>
+      <w:pPr>
+        <w:autoSpaceDE w:val="0"/>
+        <w:autoSpaceDN w:val="0"/>
+        <w:adjustRightInd w:val="0"/>
+        <w:spacing w:after="0" w:line="240" w:lineRule="auto"/>
+        <w:rPr>
+          <w:rFonts w:ascii="Consolas" w:hAnsi="Consolas" w:cs="Consolas"/>
+          <w:sz w:val="20"/>
+          <w:szCs w:val="20"/>
+        </w:rPr>
+      </w:pPr>
+      <w:r>
+        <w:rPr>
+          <w:rFonts w:ascii="Consolas" w:hAnsi="Consolas" w:cs="Consolas"/>
+          <w:color w:val="3F5FBF"/>
+          <w:sz w:val="20"/>
+          <w:szCs w:val="20"/>
+        </w:rPr>
+        <w:t>&lt;</w:t>
+      </w:r>
+      <w:proofErr w:type="spellStart"/>
+      <w:r>
+        <w:rPr>
+          <w:rFonts w:ascii="Consolas" w:hAnsi="Consolas" w:cs="Consolas"/>
+          <w:color w:val="3F5FBF"/>
+          <w:sz w:val="20"/>
+          <w:szCs w:val="20"/>
+        </w:rPr>
+        <w:t>systemPath</w:t>
+      </w:r>
+      <w:proofErr w:type="spellEnd"/>
+      <w:r>
+        <w:rPr>
+          <w:rFonts w:ascii="Consolas" w:hAnsi="Consolas" w:cs="Consolas"/>
+          <w:color w:val="3F5FBF"/>
+          <w:sz w:val="20"/>
+          <w:szCs w:val="20"/>
+        </w:rPr>
+        <w:t>&gt;${</w:t>
+      </w:r>
+      <w:proofErr w:type="spellStart"/>
+      <w:r>
+        <w:rPr>
+          <w:rFonts w:ascii="Consolas" w:hAnsi="Consolas" w:cs="Consolas"/>
+          <w:color w:val="3F5FBF"/>
+          <w:sz w:val="20"/>
+          <w:szCs w:val="20"/>
+          <w:u w:val="single"/>
+        </w:rPr>
+        <w:t>basedir</w:t>
+      </w:r>
+      <w:proofErr w:type="spellEnd"/>
+      <w:r>
+        <w:rPr>
+          <w:rFonts w:ascii="Consolas" w:hAnsi="Consolas" w:cs="Consolas"/>
+          <w:color w:val="3F5FBF"/>
+          <w:sz w:val="20"/>
+          <w:szCs w:val="20"/>
+        </w:rPr>
+        <w:t>}/</w:t>
+      </w:r>
+      <w:r>
+        <w:rPr>
+          <w:rFonts w:ascii="Consolas" w:hAnsi="Consolas" w:cs="Consolas"/>
+          <w:color w:val="3F5FBF"/>
+          <w:sz w:val="20"/>
+          <w:szCs w:val="20"/>
+          <w:u w:val="single"/>
+        </w:rPr>
+        <w:t>ext</w:t>
+      </w:r>
+      <w:r>
+        <w:rPr>
+          <w:rFonts w:ascii="Consolas" w:hAnsi="Consolas" w:cs="Consolas"/>
+          <w:color w:val="3F5FBF"/>
+          <w:sz w:val="20"/>
+          <w:szCs w:val="20"/>
+        </w:rPr>
+        <w:t>/orai18n.jar&lt;/</w:t>
+      </w:r>
+      <w:proofErr w:type="spellStart"/>
+      <w:r>
+        <w:rPr>
+          <w:rFonts w:ascii="Consolas" w:hAnsi="Consolas" w:cs="Consolas"/>
+          <w:color w:val="3F5FBF"/>
+          <w:sz w:val="20"/>
+          <w:szCs w:val="20"/>
+        </w:rPr>
+        <w:t>systemPath</w:t>
+      </w:r>
+      <w:proofErr w:type="spellEnd"/>
+      <w:r>
+        <w:rPr>
+          <w:rFonts w:ascii="Consolas" w:hAnsi="Consolas" w:cs="Consolas"/>
+          <w:color w:val="3F5FBF"/>
+          <w:sz w:val="20"/>
+          <w:szCs w:val="20"/>
+        </w:rPr>
+        <w:t>&gt;</w:t>
+      </w:r>
+    </w:p>
+    <w:p>
+      <w:pPr>
+        <w:autoSpaceDE w:val="0"/>
+        <w:autoSpaceDN w:val="0"/>
+        <w:adjustRightInd w:val="0"/>
+        <w:spacing w:after="0" w:line="240" w:lineRule="auto"/>
+        <w:rPr>
+          <w:rFonts w:ascii="Consolas" w:hAnsi="Consolas" w:cs="Consolas"/>
+          <w:sz w:val="20"/>
+          <w:szCs w:val="20"/>
+        </w:rPr>
+      </w:pPr>
+      <w:r>
+        <w:rPr>
+          <w:rFonts w:ascii="Consolas" w:hAnsi="Consolas" w:cs="Consolas"/>
+          <w:color w:val="3F5FBF"/>
+          <w:sz w:val="20"/>
+          <w:szCs w:val="20"/>
+        </w:rPr>
+        <w:t>&lt;/dependency&gt;</w:t>
+      </w:r>
+    </w:p>
+    <w:p>
+      <w:pPr>
+        <w:autoSpaceDE w:val="0"/>
+        <w:autoSpaceDN w:val="0"/>
+        <w:adjustRightInd w:val="0"/>
+        <w:spacing w:after="0" w:line="240" w:lineRule="auto"/>
+        <w:rPr>
+          <w:rFonts w:ascii="Consolas" w:hAnsi="Consolas" w:cs="Consolas"/>
+          <w:sz w:val="20"/>
+          <w:szCs w:val="20"/>
+        </w:rPr>
+      </w:pPr>
+      <w:r>
+        <w:rPr>
+          <w:rFonts w:ascii="Consolas" w:hAnsi="Consolas" w:cs="Consolas"/>
+          <w:color w:val="3F5FBF"/>
+          <w:sz w:val="20"/>
+          <w:szCs w:val="20"/>
+        </w:rPr>
+        <w:t>&lt;</w:t>
+      </w:r>
+      <w:proofErr w:type="gramStart"/>
+      <w:r>
+        <w:rPr>
+          <w:rFonts w:ascii="Consolas" w:hAnsi="Consolas" w:cs="Consolas"/>
+          <w:color w:val="3F5FBF"/>
+          <w:sz w:val="20"/>
+          <w:szCs w:val="20"/>
+        </w:rPr>
+        <w:t>dependency</w:t>
+      </w:r>
+      <w:proofErr w:type="gramEnd"/>
+      <w:r>
+        <w:rPr>
+          <w:rFonts w:ascii="Consolas" w:hAnsi="Consolas" w:cs="Consolas"/>
+          <w:color w:val="3F5FBF"/>
+          <w:sz w:val="20"/>
+          <w:szCs w:val="20"/>
+        </w:rPr>
+        <w:t>&gt;</w:t>
+      </w:r>
+    </w:p>
+    <w:p>
+      <w:pPr>
+        <w:autoSpaceDE w:val="0"/>
+        <w:autoSpaceDN w:val="0"/>
+        <w:adjustRightInd w:val="0"/>
+        <w:spacing w:after="0" w:line="240" w:lineRule="auto"/>
+        <w:rPr>
+          <w:rFonts w:ascii="Consolas" w:hAnsi="Consolas" w:cs="Consolas"/>
+          <w:sz w:val="20"/>
+          <w:szCs w:val="20"/>
+        </w:rPr>
+      </w:pPr>
+      <w:r>
+        <w:rPr>
+          <w:rFonts w:ascii="Consolas" w:hAnsi="Consolas" w:cs="Consolas"/>
+          <w:color w:val="3F5FBF"/>
+          <w:sz w:val="20"/>
+          <w:szCs w:val="20"/>
+        </w:rPr>
+        <w:t>&lt;</w:t>
+      </w:r>
+      <w:proofErr w:type="spellStart"/>
+      <w:proofErr w:type="gramStart"/>
+      <w:r>
+        <w:rPr>
+          <w:rFonts w:ascii="Consolas" w:hAnsi="Consolas" w:cs="Consolas"/>
+          <w:color w:val="3F5FBF"/>
+          <w:sz w:val="20"/>
+          <w:szCs w:val="20"/>
+        </w:rPr>
+        <w:t>groupId</w:t>
+      </w:r>
+      <w:proofErr w:type="spellEnd"/>
+      <w:r>
+        <w:rPr>
+          <w:rFonts w:ascii="Consolas" w:hAnsi="Consolas" w:cs="Consolas"/>
+          <w:color w:val="3F5FBF"/>
+          <w:sz w:val="20"/>
+          <w:szCs w:val="20"/>
+        </w:rPr>
+        <w:t>&gt;</w:t>
+      </w:r>
+      <w:proofErr w:type="spellStart"/>
+      <w:proofErr w:type="gramEnd"/>
+      <w:r>
+        <w:rPr>
+          <w:rFonts w:ascii="Consolas" w:hAnsi="Consolas" w:cs="Consolas"/>
+          <w:color w:val="3F5FBF"/>
+          <w:sz w:val="20"/>
+          <w:szCs w:val="20"/>
+        </w:rPr>
+        <w:t>com.oracle</w:t>
+      </w:r>
+      <w:proofErr w:type="spellEnd"/>
+      <w:r>
+        <w:rPr>
+          <w:rFonts w:ascii="Consolas" w:hAnsi="Consolas" w:cs="Consolas"/>
+          <w:color w:val="3F5FBF"/>
+          <w:sz w:val="20"/>
+          <w:szCs w:val="20"/>
+        </w:rPr>
+        <w:t>&lt;/</w:t>
+      </w:r>
+      <w:proofErr w:type="spellStart"/>
+      <w:r>
+        <w:rPr>
+          <w:rFonts w:ascii="Consolas" w:hAnsi="Consolas" w:cs="Consolas"/>
+          <w:color w:val="3F5FBF"/>
+          <w:sz w:val="20"/>
+          <w:szCs w:val="20"/>
+        </w:rPr>
+        <w:t>groupId</w:t>
+      </w:r>
+      <w:proofErr w:type="spellEnd"/>
+      <w:r>
+        <w:rPr>
+          <w:rFonts w:ascii="Consolas" w:hAnsi="Consolas" w:cs="Consolas"/>
+          <w:color w:val="3F5FBF"/>
+          <w:sz w:val="20"/>
+          <w:szCs w:val="20"/>
+        </w:rPr>
+        <w:t>&gt;</w:t>
+      </w:r>
+    </w:p>
+    <w:p>
+      <w:pPr>
+        <w:autoSpaceDE w:val="0"/>
+        <w:autoSpaceDN w:val="0"/>
+        <w:adjustRightInd w:val="0"/>
+        <w:spacing w:after="0" w:line="240" w:lineRule="auto"/>
+        <w:rPr>
+          <w:rFonts w:ascii="Consolas" w:hAnsi="Consolas" w:cs="Consolas"/>
+          <w:sz w:val="20"/>
+          <w:szCs w:val="20"/>
+        </w:rPr>
+      </w:pPr>
+      <w:r>
+        <w:rPr>
+          <w:rFonts w:ascii="Consolas" w:hAnsi="Consolas" w:cs="Consolas"/>
+          <w:color w:val="3F5FBF"/>
+          <w:sz w:val="20"/>
+          <w:szCs w:val="20"/>
+        </w:rPr>
+        <w:t>&lt;</w:t>
+      </w:r>
+      <w:proofErr w:type="spellStart"/>
+      <w:proofErr w:type="gramStart"/>
+      <w:r>
+        <w:rPr>
+          <w:rFonts w:ascii="Consolas" w:hAnsi="Consolas" w:cs="Consolas"/>
+          <w:color w:val="3F5FBF"/>
+          <w:sz w:val="20"/>
+          <w:szCs w:val="20"/>
+        </w:rPr>
+        <w:t>artifactId</w:t>
+      </w:r>
+      <w:proofErr w:type="spellEnd"/>
+      <w:r>
+        <w:rPr>
+          <w:rFonts w:ascii="Consolas" w:hAnsi="Consolas" w:cs="Consolas"/>
+          <w:color w:val="3F5FBF"/>
+          <w:sz w:val="20"/>
+          <w:szCs w:val="20"/>
+        </w:rPr>
+        <w:t>&gt;</w:t>
+      </w:r>
+      <w:proofErr w:type="spellStart"/>
+      <w:proofErr w:type="gramEnd"/>
+      <w:r>
+        <w:rPr>
+          <w:rFonts w:ascii="Consolas" w:hAnsi="Consolas" w:cs="Consolas"/>
+          <w:color w:val="3F5FBF"/>
+          <w:sz w:val="20"/>
+          <w:szCs w:val="20"/>
+          <w:u w:val="single"/>
+        </w:rPr>
+        <w:t>ojdbc</w:t>
+      </w:r>
+      <w:proofErr w:type="spellEnd"/>
+      <w:r>
+        <w:rPr>
+          <w:rFonts w:ascii="Consolas" w:hAnsi="Consolas" w:cs="Consolas"/>
+          <w:color w:val="3F5FBF"/>
+          <w:sz w:val="20"/>
+          <w:szCs w:val="20"/>
+        </w:rPr>
+        <w:t>&lt;/</w:t>
+      </w:r>
+      <w:proofErr w:type="spellStart"/>
+      <w:r>
+        <w:rPr>
+          <w:rFonts w:ascii="Consolas" w:hAnsi="Consolas" w:cs="Consolas"/>
+          <w:color w:val="3F5FBF"/>
+          <w:sz w:val="20"/>
+          <w:szCs w:val="20"/>
+        </w:rPr>
+        <w:t>artifactId</w:t>
+      </w:r>
+      <w:proofErr w:type="spellEnd"/>
+      <w:r>
+        <w:rPr>
+          <w:rFonts w:ascii="Consolas" w:hAnsi="Consolas" w:cs="Consolas"/>
+          <w:color w:val="3F5FBF"/>
+          <w:sz w:val="20"/>
+          <w:szCs w:val="20"/>
+        </w:rPr>
+        <w:t>&gt;</w:t>
+      </w:r>
+    </w:p>
+    <w:p>
+      <w:pPr>
+        <w:autoSpaceDE w:val="0"/>
+        <w:autoSpaceDN w:val="0"/>
+        <w:adjustRightInd w:val="0"/>
+        <w:spacing w:after="0" w:line="240" w:lineRule="auto"/>
+        <w:rPr>
+          <w:rFonts w:ascii="Consolas" w:hAnsi="Consolas" w:cs="Consolas"/>
+          <w:sz w:val="20"/>
+          <w:szCs w:val="20"/>
+        </w:rPr>
+      </w:pPr>
+      <w:r>
+        <w:rPr>
+          <w:rFonts w:ascii="Consolas" w:hAnsi="Consolas" w:cs="Consolas"/>
+          <w:color w:val="3F5FBF"/>
+          <w:sz w:val="20"/>
+          <w:szCs w:val="20"/>
+        </w:rPr>
+        <w:t>&lt;version&gt;11.2.0&lt;/version&gt;</w:t>
+      </w:r>
+    </w:p>
+    <w:p>
+      <w:pPr>
+        <w:autoSpaceDE w:val="0"/>
+        <w:autoSpaceDN w:val="0"/>
+        <w:adjustRightInd w:val="0"/>
+        <w:spacing w:after="0" w:line="240" w:lineRule="auto"/>
+        <w:rPr>
+          <w:rFonts w:ascii="Consolas" w:hAnsi="Consolas" w:cs="Consolas"/>
+          <w:sz w:val="20"/>
+          <w:szCs w:val="20"/>
+        </w:rPr>
+      </w:pPr>
+      <w:r>
+        <w:rPr>
+          <w:rFonts w:ascii="Consolas" w:hAnsi="Consolas" w:cs="Consolas"/>
+          <w:color w:val="3F5FBF"/>
+          <w:sz w:val="20"/>
+          <w:szCs w:val="20"/>
+        </w:rPr>
+        <w:t>&lt;</w:t>
+      </w:r>
+      <w:proofErr w:type="gramStart"/>
+      <w:r>
+        <w:rPr>
+          <w:rFonts w:ascii="Consolas" w:hAnsi="Consolas" w:cs="Consolas"/>
+          <w:color w:val="3F5FBF"/>
+          <w:sz w:val="20"/>
+          <w:szCs w:val="20"/>
+        </w:rPr>
+        <w:t>scope&gt;</w:t>
+      </w:r>
+      <w:proofErr w:type="gramEnd"/>
+      <w:r>
+        <w:rPr>
+          <w:rFonts w:ascii="Consolas" w:hAnsi="Consolas" w:cs="Consolas"/>
+          <w:color w:val="3F5FBF"/>
+          <w:sz w:val="20"/>
+          <w:szCs w:val="20"/>
+        </w:rPr>
+        <w:t>system&lt;/scope&gt;</w:t>
+      </w:r>
+    </w:p>
+    <w:p>
+      <w:pPr>
+        <w:autoSpaceDE w:val="0"/>
+        <w:autoSpaceDN w:val="0"/>
+        <w:adjustRightInd w:val="0"/>
+        <w:spacing w:after="0" w:line="240" w:lineRule="auto"/>
+        <w:rPr>
+          <w:rFonts w:ascii="Consolas" w:hAnsi="Consolas" w:cs="Consolas"/>
+          <w:sz w:val="20"/>
+          <w:szCs w:val="20"/>
+        </w:rPr>
+      </w:pPr>
+      <w:r>
+        <w:rPr>
+          <w:rFonts w:ascii="Consolas" w:hAnsi="Consolas" w:cs="Consolas"/>
+          <w:color w:val="3F5FBF"/>
+          <w:sz w:val="20"/>
+          <w:szCs w:val="20"/>
+        </w:rPr>
+        <w:t>&lt;</w:t>
+      </w:r>
+      <w:proofErr w:type="spellStart"/>
+      <w:r>
+        <w:rPr>
+          <w:rFonts w:ascii="Consolas" w:hAnsi="Consolas" w:cs="Consolas"/>
+          <w:color w:val="3F5FBF"/>
+          <w:sz w:val="20"/>
+          <w:szCs w:val="20"/>
+        </w:rPr>
+        <w:t>systemPath</w:t>
+      </w:r>
+      <w:proofErr w:type="spellEnd"/>
+      <w:r>
+        <w:rPr>
+          <w:rFonts w:ascii="Consolas" w:hAnsi="Consolas" w:cs="Consolas"/>
+          <w:color w:val="3F5FBF"/>
+          <w:sz w:val="20"/>
+          <w:szCs w:val="20"/>
+        </w:rPr>
+        <w:t>&gt;${</w:t>
+      </w:r>
+      <w:proofErr w:type="spellStart"/>
+      <w:r>
+        <w:rPr>
+          <w:rFonts w:ascii="Consolas" w:hAnsi="Consolas" w:cs="Consolas"/>
+          <w:color w:val="3F5FBF"/>
+          <w:sz w:val="20"/>
+          <w:szCs w:val="20"/>
+          <w:u w:val="single"/>
+        </w:rPr>
+        <w:t>basedir</w:t>
+      </w:r>
+      <w:proofErr w:type="spellEnd"/>
+      <w:r>
+        <w:rPr>
+          <w:rFonts w:ascii="Consolas" w:hAnsi="Consolas" w:cs="Consolas"/>
+          <w:color w:val="3F5FBF"/>
+          <w:sz w:val="20"/>
+          <w:szCs w:val="20"/>
+        </w:rPr>
+        <w:t>}/</w:t>
+      </w:r>
+      <w:r>
+        <w:rPr>
+          <w:rFonts w:ascii="Consolas" w:hAnsi="Consolas" w:cs="Consolas"/>
+          <w:color w:val="3F5FBF"/>
+          <w:sz w:val="20"/>
+          <w:szCs w:val="20"/>
+          <w:u w:val="single"/>
+        </w:rPr>
+        <w:t>ext</w:t>
+      </w:r>
+      <w:r>
+        <w:rPr>
+          <w:rFonts w:ascii="Consolas" w:hAnsi="Consolas" w:cs="Consolas"/>
+          <w:color w:val="3F5FBF"/>
+          <w:sz w:val="20"/>
+          <w:szCs w:val="20"/>
+        </w:rPr>
+        <w:t>/ojdbc6.jar&lt;/</w:t>
+      </w:r>
+      <w:proofErr w:type="spellStart"/>
+      <w:r>
+        <w:rPr>
+          <w:rFonts w:ascii="Consolas" w:hAnsi="Consolas" w:cs="Consolas"/>
+          <w:color w:val="3F5FBF"/>
+          <w:sz w:val="20"/>
+          <w:szCs w:val="20"/>
+        </w:rPr>
+        <w:t>systemPath</w:t>
+      </w:r>
+      <w:proofErr w:type="spellEnd"/>
+      <w:r>
+        <w:rPr>
+          <w:rFonts w:ascii="Consolas" w:hAnsi="Consolas" w:cs="Consolas"/>
+          <w:color w:val="3F5FBF"/>
+          <w:sz w:val="20"/>
+          <w:szCs w:val="20"/>
+        </w:rPr>
+        <w:t>&gt;</w:t>
+      </w:r>
+    </w:p>
+    <w:p>
+      <w:pPr>
+        <w:spacing w:after="0"/>
+        <w:rPr>
+          <w:rFonts w:ascii="Consolas" w:hAnsi="Consolas" w:cs="Consolas"/>
+          <w:color w:val="3F5FBF"/>
+          <w:sz w:val="20"/>
+          <w:szCs w:val="20"/>
+        </w:rPr>
+      </w:pPr>
+      <w:r>
+        <w:rPr>
+          <w:rFonts w:ascii="Consolas" w:hAnsi="Consolas" w:cs="Consolas"/>
+          <w:color w:val="3F5FBF"/>
+          <w:sz w:val="20"/>
+          <w:szCs w:val="20"/>
+        </w:rPr>
+        <w:t>&lt;/dependency&gt;</w:t>
+      </w:r>
+    </w:p>
+    <w:p>
+      <w:pPr>
+        <w:spacing w:after="0"/>
+        <w:rPr>
+          <w:rFonts w:ascii="Consolas" w:hAnsi="Consolas" w:cs="Consolas"/>
+          <w:color w:val="3F5FBF"/>
+          <w:sz w:val="20"/>
+          <w:szCs w:val="20"/>
+        </w:rPr>
+      </w:pPr>
+    </w:p>
+    <w:p>
+      <w:pPr>
+        <w:spacing w:after="0"/>
+        <w:rPr>
+          <w:rFonts w:ascii="Consolas" w:hAnsi="Consolas" w:cs="Consolas"/>
+          <w:color w:val="3F5FBF"/>
+          <w:sz w:val="20"/>
+          <w:szCs w:val="20"/>
+        </w:rPr>
+      </w:pPr>
+    </w:p>
+    <w:p>
+      <w:pPr>
+        <w:spacing w:after="0"/>
+        <w:rPr>
+          <w:rFonts w:ascii="Consolas" w:hAnsi="Consolas" w:cs="Consolas"/>
+          <w:color w:val="3F5FBF"/>
+          <w:sz w:val="20"/>
+          <w:szCs w:val="20"/>
+        </w:rPr>
+      </w:pPr>
+      <w:r>
+        <w:rPr>
+          <w:rFonts w:ascii="Consolas" w:hAnsi="Consolas" w:cs="Consolas"/>
+          <w:color w:val="3F5FBF"/>
+          <w:sz w:val="20"/>
+          <w:szCs w:val="20"/>
+        </w:rPr>
+        <w:t>For each environment,</w:t>
+      </w:r>
+      <w:r>
+        <w:rPr>
+          <w:rFonts w:ascii="Consolas" w:hAnsi="Consolas" w:cs="Consolas"/>
+          <w:color w:val="3F5FBF"/>
+          <w:sz w:val="20"/>
+          <w:szCs w:val="20"/>
+        </w:rPr>
+        <w:t xml:space="preserve"> we need to configure a profile in POM file</w:t>
+      </w:r>
+    </w:p>
+    <w:p>
+      <w:pPr>
+        <w:spacing w:after="0"/>
+        <w:rPr>
+          <w:rFonts w:ascii="Consolas" w:hAnsi="Consolas" w:cs="Consolas"/>
+          <w:color w:val="3F5FBF"/>
+          <w:sz w:val="20"/>
+          <w:szCs w:val="20"/>
+        </w:rPr>
+      </w:pPr>
+      <w:r>
+        <w:rPr>
+          <w:rFonts w:ascii="Consolas" w:hAnsi="Consolas" w:cs="Consolas"/>
+          <w:color w:val="3F5FBF"/>
+          <w:sz w:val="20"/>
+          <w:szCs w:val="20"/>
+        </w:rPr>
+        <w:t>Each profile i.e. environment will have its own configurations.</w:t>
+      </w:r>
+    </w:p>
+    <w:p>
+      <w:pPr>
+        <w:spacing w:after="0"/>
+        <w:rPr>
+          <w:rFonts w:ascii="Consolas" w:hAnsi="Consolas" w:cs="Consolas"/>
+          <w:color w:val="3F5FBF"/>
+          <w:sz w:val="20"/>
+          <w:szCs w:val="20"/>
+        </w:rPr>
+      </w:pPr>
+      <w:r>
+        <w:rPr>
+          <w:rFonts w:ascii="Consolas" w:hAnsi="Consolas" w:cs="Consolas"/>
+          <w:color w:val="3F5FBF"/>
+          <w:sz w:val="20"/>
+          <w:szCs w:val="20"/>
+        </w:rPr>
+        <w:t xml:space="preserve">Environment parameter (id) will need to be passed in the </w:t>
+      </w:r>
+      <w:proofErr w:type="spellStart"/>
+      <w:r>
+        <w:rPr>
+          <w:rFonts w:ascii="Consolas" w:hAnsi="Consolas" w:cs="Consolas"/>
+          <w:color w:val="3F5FBF"/>
+          <w:sz w:val="20"/>
+          <w:szCs w:val="20"/>
+        </w:rPr>
+        <w:t>mvn</w:t>
+      </w:r>
+      <w:proofErr w:type="spellEnd"/>
+      <w:r>
+        <w:rPr>
+          <w:rFonts w:ascii="Consolas" w:hAnsi="Consolas" w:cs="Consolas"/>
+          <w:color w:val="3F5FBF"/>
+          <w:sz w:val="20"/>
+          <w:szCs w:val="20"/>
+        </w:rPr>
+        <w:t xml:space="preserve"> command in Jenkins to execute the tests for a specific environment.</w:t>
+      </w:r>
+    </w:p>
+    <w:p>
+      <w:pPr>
+        <w:autoSpaceDE w:val="0"/>
+        <w:autoSpaceDN w:val="0"/>
+        <w:adjustRightInd w:val="0"/>
+        <w:spacing w:after="0" w:line="240" w:lineRule="auto"/>
+        <w:rPr>
+          <w:rFonts w:ascii="Consolas" w:hAnsi="Consolas" w:cs="Consolas"/>
+          <w:sz w:val="20"/>
+          <w:szCs w:val="20"/>
+        </w:rPr>
+      </w:pPr>
+      <w:r>
+        <w:rPr>
+          <w:rFonts w:ascii="Consolas" w:hAnsi="Consolas" w:cs="Consolas"/>
+          <w:color w:val="008080"/>
+          <w:sz w:val="20"/>
+          <w:szCs w:val="20"/>
+        </w:rPr>
+        <w:t>&lt;</w:t>
+      </w:r>
+      <w:proofErr w:type="gramStart"/>
+      <w:r>
+        <w:rPr>
+          <w:rFonts w:ascii="Consolas" w:hAnsi="Consolas" w:cs="Consolas"/>
+          <w:color w:val="3F7F7F"/>
+          <w:sz w:val="20"/>
+          <w:szCs w:val="20"/>
+        </w:rPr>
+        <w:t>profiles</w:t>
+      </w:r>
+      <w:proofErr w:type="gramEnd"/>
+      <w:r>
+        <w:rPr>
+          <w:rFonts w:ascii="Consolas" w:hAnsi="Consolas" w:cs="Consolas"/>
+          <w:color w:val="008080"/>
+          <w:sz w:val="20"/>
+          <w:szCs w:val="20"/>
+        </w:rPr>
+        <w:t>&gt;</w:t>
+      </w:r>
+    </w:p>
+    <w:p>
+      <w:pPr>
+        <w:autoSpaceDE w:val="0"/>
+        <w:autoSpaceDN w:val="0"/>
+        <w:adjustRightInd w:val="0"/>
+        <w:spacing w:after="0" w:line="240" w:lineRule="auto"/>
+        <w:rPr>
+          <w:rFonts w:ascii="Consolas" w:hAnsi="Consolas" w:cs="Consolas"/>
+          <w:sz w:val="20"/>
+          <w:szCs w:val="20"/>
+        </w:rPr>
+      </w:pPr>
+      <w:r>
+        <w:rPr>
+          <w:rFonts w:ascii="Consolas" w:hAnsi="Consolas" w:cs="Consolas"/>
+          <w:color w:val="000000"/>
+          <w:sz w:val="20"/>
+          <w:szCs w:val="20"/>
+        </w:rPr>
+        <w:tab/>
+      </w:r>
+      <w:r>
+        <w:rPr>
+          <w:rFonts w:ascii="Consolas" w:hAnsi="Consolas" w:cs="Consolas"/>
+          <w:color w:val="008080"/>
+          <w:sz w:val="20"/>
+          <w:szCs w:val="20"/>
+        </w:rPr>
+        <w:t>&lt;</w:t>
+      </w:r>
+      <w:proofErr w:type="gramStart"/>
+      <w:r>
+        <w:rPr>
+          <w:rFonts w:ascii="Consolas" w:hAnsi="Consolas" w:cs="Consolas"/>
+          <w:color w:val="3F7F7F"/>
+          <w:sz w:val="20"/>
+          <w:szCs w:val="20"/>
+        </w:rPr>
+        <w:t>profile</w:t>
+      </w:r>
+      <w:proofErr w:type="gramEnd"/>
+      <w:r>
+        <w:rPr>
+          <w:rFonts w:ascii="Consolas" w:hAnsi="Consolas" w:cs="Consolas"/>
+          <w:color w:val="008080"/>
+          <w:sz w:val="20"/>
+          <w:szCs w:val="20"/>
+        </w:rPr>
+        <w:t>&gt;</w:t>
+      </w:r>
+      <w:r>
+        <w:rPr>
+          <w:rFonts w:ascii="Consolas" w:hAnsi="Consolas" w:cs="Consolas"/>
+          <w:color w:val="000000"/>
+          <w:sz w:val="20"/>
+          <w:szCs w:val="20"/>
+        </w:rPr>
+        <w:t xml:space="preserve">  </w:t>
+      </w:r>
+      <w:r>
+        <w:rPr>
+          <w:rFonts w:ascii="Consolas" w:hAnsi="Consolas" w:cs="Consolas"/>
+          <w:color w:val="3F5FBF"/>
+          <w:sz w:val="20"/>
+          <w:szCs w:val="20"/>
+        </w:rPr>
+        <w:t>&lt;!-- test --&gt;</w:t>
+      </w:r>
+    </w:p>
+    <w:p>
+      <w:pPr>
+        <w:autoSpaceDE w:val="0"/>
+        <w:autoSpaceDN w:val="0"/>
+        <w:adjustRightInd w:val="0"/>
+        <w:spacing w:after="0" w:line="240" w:lineRule="auto"/>
+        <w:rPr>
+          <w:rFonts w:ascii="Consolas" w:hAnsi="Consolas" w:cs="Consolas"/>
+          <w:sz w:val="20"/>
+          <w:szCs w:val="20"/>
+        </w:rPr>
+      </w:pPr>
+      <w:r>
+        <w:rPr>
+          <w:rFonts w:ascii="Consolas" w:hAnsi="Consolas" w:cs="Consolas"/>
+          <w:color w:val="000000"/>
+          <w:sz w:val="20"/>
+          <w:szCs w:val="20"/>
+        </w:rPr>
+        <w:tab/>
+      </w:r>
+      <w:r>
+        <w:rPr>
+          <w:rFonts w:ascii="Consolas" w:hAnsi="Consolas" w:cs="Consolas"/>
+          <w:color w:val="000000"/>
+          <w:sz w:val="20"/>
+          <w:szCs w:val="20"/>
+        </w:rPr>
+        <w:tab/>
+      </w:r>
+      <w:r>
+        <w:rPr>
+          <w:rFonts w:ascii="Consolas" w:hAnsi="Consolas" w:cs="Consolas"/>
+          <w:color w:val="008080"/>
+          <w:sz w:val="20"/>
+          <w:szCs w:val="20"/>
+        </w:rPr>
+        <w:t>&lt;</w:t>
+      </w:r>
+      <w:proofErr w:type="gramStart"/>
+      <w:r>
+        <w:rPr>
+          <w:rFonts w:ascii="Consolas" w:hAnsi="Consolas" w:cs="Consolas"/>
+          <w:color w:val="3F7F7F"/>
+          <w:sz w:val="20"/>
+          <w:szCs w:val="20"/>
+        </w:rPr>
+        <w:t>id</w:t>
+      </w:r>
+      <w:r>
+        <w:rPr>
+          <w:rFonts w:ascii="Consolas" w:hAnsi="Consolas" w:cs="Consolas"/>
+          <w:color w:val="008080"/>
+          <w:sz w:val="20"/>
+          <w:szCs w:val="20"/>
+        </w:rPr>
+        <w:t>&gt;</w:t>
+      </w:r>
+      <w:proofErr w:type="gramEnd"/>
+      <w:r>
+        <w:rPr>
+          <w:rFonts w:ascii="Consolas" w:hAnsi="Consolas" w:cs="Consolas"/>
+          <w:color w:val="000000"/>
+          <w:sz w:val="20"/>
+          <w:szCs w:val="20"/>
+        </w:rPr>
+        <w:t>test</w:t>
+      </w:r>
+      <w:r>
+        <w:rPr>
+          <w:rFonts w:ascii="Consolas" w:hAnsi="Consolas" w:cs="Consolas"/>
+          <w:color w:val="008080"/>
+          <w:sz w:val="20"/>
+          <w:szCs w:val="20"/>
+        </w:rPr>
+        <w:t>&lt;/</w:t>
+      </w:r>
+      <w:r>
+        <w:rPr>
+          <w:rFonts w:ascii="Consolas" w:hAnsi="Consolas" w:cs="Consolas"/>
+          <w:color w:val="3F7F7F"/>
+          <w:sz w:val="20"/>
+          <w:szCs w:val="20"/>
+        </w:rPr>
+        <w:t>id</w:t>
+      </w:r>
+      <w:r>
+        <w:rPr>
+          <w:rFonts w:ascii="Consolas" w:hAnsi="Consolas" w:cs="Consolas"/>
+          <w:color w:val="008080"/>
+          <w:sz w:val="20"/>
+          <w:szCs w:val="20"/>
+        </w:rPr>
+        <w:t>&gt;</w:t>
+      </w:r>
+    </w:p>
+    <w:p>
+      <w:pPr>
+        <w:autoSpaceDE w:val="0"/>
+        <w:autoSpaceDN w:val="0"/>
+        <w:adjustRightInd w:val="0"/>
+        <w:spacing w:after="0" w:line="240" w:lineRule="auto"/>
+        <w:rPr>
+          <w:rFonts w:ascii="Consolas" w:hAnsi="Consolas" w:cs="Consolas"/>
+          <w:sz w:val="20"/>
+          <w:szCs w:val="20"/>
+        </w:rPr>
+      </w:pPr>
+      <w:r>
+        <w:rPr>
+          <w:rFonts w:ascii="Consolas" w:hAnsi="Consolas" w:cs="Consolas"/>
+          <w:color w:val="000000"/>
+          <w:sz w:val="20"/>
+          <w:szCs w:val="20"/>
+        </w:rPr>
+        <w:tab/>
+      </w:r>
+      <w:r>
+        <w:rPr>
+          <w:rFonts w:ascii="Consolas" w:hAnsi="Consolas" w:cs="Consolas"/>
+          <w:color w:val="000000"/>
+          <w:sz w:val="20"/>
+          <w:szCs w:val="20"/>
+        </w:rPr>
+        <w:tab/>
+      </w:r>
+      <w:r>
+        <w:rPr>
+          <w:rFonts w:ascii="Consolas" w:hAnsi="Consolas" w:cs="Consolas"/>
+          <w:color w:val="000000"/>
+          <w:sz w:val="20"/>
+          <w:szCs w:val="20"/>
+        </w:rPr>
+        <w:tab/>
+      </w:r>
+      <w:r>
+        <w:rPr>
+          <w:rFonts w:ascii="Consolas" w:hAnsi="Consolas" w:cs="Consolas"/>
+          <w:color w:val="008080"/>
+          <w:sz w:val="20"/>
+          <w:szCs w:val="20"/>
+        </w:rPr>
+        <w:t>&lt;</w:t>
+      </w:r>
+      <w:proofErr w:type="gramStart"/>
+      <w:r>
+        <w:rPr>
+          <w:rFonts w:ascii="Consolas" w:hAnsi="Consolas" w:cs="Consolas"/>
+          <w:color w:val="3F7F7F"/>
+          <w:sz w:val="20"/>
+          <w:szCs w:val="20"/>
+        </w:rPr>
+        <w:t>build</w:t>
+      </w:r>
+      <w:proofErr w:type="gramEnd"/>
+      <w:r>
+        <w:rPr>
+          <w:rFonts w:ascii="Consolas" w:hAnsi="Consolas" w:cs="Consolas"/>
+          <w:color w:val="008080"/>
+          <w:sz w:val="20"/>
+          <w:szCs w:val="20"/>
+        </w:rPr>
+        <w:t>&gt;</w:t>
+      </w:r>
+    </w:p>
+    <w:p>
+      <w:pPr>
+        <w:autoSpaceDE w:val="0"/>
+        <w:autoSpaceDN w:val="0"/>
+        <w:adjustRightInd w:val="0"/>
+        <w:spacing w:after="0" w:line="240" w:lineRule="auto"/>
+        <w:rPr>
+          <w:rFonts w:ascii="Consolas" w:hAnsi="Consolas" w:cs="Consolas"/>
+          <w:sz w:val="20"/>
+          <w:szCs w:val="20"/>
+        </w:rPr>
+      </w:pPr>
+      <w:r>
+        <w:rPr>
+          <w:rFonts w:ascii="Consolas" w:hAnsi="Consolas" w:cs="Consolas"/>
+          <w:color w:val="000000"/>
+          <w:sz w:val="20"/>
+          <w:szCs w:val="20"/>
+        </w:rPr>
+        <w:tab/>
+      </w:r>
+      <w:r>
+        <w:rPr>
+          <w:rFonts w:ascii="Consolas" w:hAnsi="Consolas" w:cs="Consolas"/>
+          <w:color w:val="000000"/>
+          <w:sz w:val="20"/>
+          <w:szCs w:val="20"/>
+        </w:rPr>
+        <w:tab/>
+      </w:r>
+      <w:r>
+        <w:rPr>
+          <w:rFonts w:ascii="Consolas" w:hAnsi="Consolas" w:cs="Consolas"/>
+          <w:color w:val="000000"/>
+          <w:sz w:val="20"/>
+          <w:szCs w:val="20"/>
+        </w:rPr>
+        <w:tab/>
+      </w:r>
+      <w:r>
+        <w:rPr>
+          <w:rFonts w:ascii="Consolas" w:hAnsi="Consolas" w:cs="Consolas"/>
+          <w:color w:val="000000"/>
+          <w:sz w:val="20"/>
+          <w:szCs w:val="20"/>
+        </w:rPr>
+        <w:tab/>
+      </w:r>
+      <w:r>
+        <w:rPr>
+          <w:rFonts w:ascii="Consolas" w:hAnsi="Consolas" w:cs="Consolas"/>
+          <w:color w:val="008080"/>
+          <w:sz w:val="20"/>
+          <w:szCs w:val="20"/>
+        </w:rPr>
+        <w:t>&lt;</w:t>
+      </w:r>
+      <w:proofErr w:type="spellStart"/>
+      <w:proofErr w:type="gramStart"/>
+      <w:r>
+        <w:rPr>
+          <w:rFonts w:ascii="Consolas" w:hAnsi="Consolas" w:cs="Consolas"/>
+          <w:color w:val="3F7F7F"/>
+          <w:sz w:val="20"/>
+          <w:szCs w:val="20"/>
+        </w:rPr>
+        <w:t>plugins</w:t>
+      </w:r>
+      <w:proofErr w:type="spellEnd"/>
+      <w:proofErr w:type="gramEnd"/>
+      <w:r>
+        <w:rPr>
+          <w:rFonts w:ascii="Consolas" w:hAnsi="Consolas" w:cs="Consolas"/>
+          <w:color w:val="008080"/>
+          <w:sz w:val="20"/>
+          <w:szCs w:val="20"/>
+        </w:rPr>
+        <w:t>&gt;</w:t>
+      </w:r>
+    </w:p>
+    <w:p>
+      <w:pPr>
+        <w:spacing w:after="0"/>
+        <w:rPr>
+          <w:rFonts w:ascii="Consolas" w:hAnsi="Consolas" w:cs="Consolas"/>
+          <w:color w:val="008080"/>
+          <w:sz w:val="20"/>
+          <w:szCs w:val="20"/>
+        </w:rPr>
+      </w:pPr>
+      <w:r>
+        <w:rPr>
+          <w:rFonts w:ascii="Consolas" w:hAnsi="Consolas" w:cs="Consolas"/>
+          <w:color w:val="000000"/>
+          <w:sz w:val="20"/>
+          <w:szCs w:val="20"/>
+        </w:rPr>
+        <w:tab/>
+      </w:r>
+      <w:r>
+        <w:rPr>
+          <w:rFonts w:ascii="Consolas" w:hAnsi="Consolas" w:cs="Consolas"/>
+          <w:color w:val="000000"/>
+          <w:sz w:val="20"/>
+          <w:szCs w:val="20"/>
+        </w:rPr>
+        <w:tab/>
+      </w:r>
+      <w:r>
+        <w:rPr>
+          <w:rFonts w:ascii="Consolas" w:hAnsi="Consolas" w:cs="Consolas"/>
+          <w:color w:val="000000"/>
+          <w:sz w:val="20"/>
+          <w:szCs w:val="20"/>
+        </w:rPr>
+        <w:tab/>
+      </w:r>
+      <w:r>
+        <w:rPr>
+          <w:rFonts w:ascii="Consolas" w:hAnsi="Consolas" w:cs="Consolas"/>
+          <w:color w:val="000000"/>
+          <w:sz w:val="20"/>
+          <w:szCs w:val="20"/>
+        </w:rPr>
+        <w:tab/>
+      </w:r>
+      <w:r>
+        <w:rPr>
+          <w:rFonts w:ascii="Consolas" w:hAnsi="Consolas" w:cs="Consolas"/>
+          <w:color w:val="000000"/>
+          <w:sz w:val="20"/>
+          <w:szCs w:val="20"/>
+        </w:rPr>
+        <w:tab/>
+      </w:r>
+      <w:r>
+        <w:rPr>
+          <w:rFonts w:ascii="Consolas" w:hAnsi="Consolas" w:cs="Consolas"/>
+          <w:color w:val="008080"/>
+          <w:sz w:val="20"/>
+          <w:szCs w:val="20"/>
+        </w:rPr>
+        <w:t>&lt;</w:t>
+      </w:r>
+      <w:proofErr w:type="spellStart"/>
+      <w:proofErr w:type="gramStart"/>
+      <w:r>
+        <w:rPr>
+          <w:rFonts w:ascii="Consolas" w:hAnsi="Consolas" w:cs="Consolas"/>
+          <w:color w:val="3F7F7F"/>
+          <w:sz w:val="20"/>
+          <w:szCs w:val="20"/>
+        </w:rPr>
+        <w:t>plugin</w:t>
+      </w:r>
+      <w:proofErr w:type="spellEnd"/>
+      <w:proofErr w:type="gramEnd"/>
+      <w:r>
+        <w:rPr>
+          <w:rFonts w:ascii="Consolas" w:hAnsi="Consolas" w:cs="Consolas"/>
+          <w:color w:val="008080"/>
+          <w:sz w:val="20"/>
+          <w:szCs w:val="20"/>
+        </w:rPr>
+        <w:t>&gt;</w:t>
+      </w:r>
+    </w:p>
+    <w:p>
+      <w:pPr>
+        <w:spacing w:after="0"/>
+        <w:rPr>
+          <w:rFonts w:ascii="Consolas" w:hAnsi="Consolas" w:cs="Consolas"/>
+          <w:color w:val="3F5FBF"/>
+          <w:sz w:val="20"/>
+          <w:szCs w:val="20"/>
+        </w:rPr>
+      </w:pPr>
+      <w:r>
+        <w:rPr>
+          <w:rFonts w:ascii="Consolas" w:hAnsi="Consolas" w:cs="Consolas"/>
+          <w:color w:val="008080"/>
+          <w:sz w:val="20"/>
+          <w:szCs w:val="20"/>
+        </w:rPr>
+        <w:tab/>
+      </w:r>
+      <w:r>
+        <w:rPr>
+          <w:rFonts w:ascii="Consolas" w:hAnsi="Consolas" w:cs="Consolas"/>
+          <w:color w:val="008080"/>
+          <w:sz w:val="20"/>
+          <w:szCs w:val="20"/>
+        </w:rPr>
+        <w:tab/>
+      </w:r>
+      <w:r>
+        <w:rPr>
+          <w:rFonts w:ascii="Consolas" w:hAnsi="Consolas" w:cs="Consolas"/>
+          <w:color w:val="008080"/>
+          <w:sz w:val="20"/>
+          <w:szCs w:val="20"/>
+        </w:rPr>
+        <w:tab/>
+      </w:r>
+      <w:r>
+        <w:rPr>
+          <w:rFonts w:ascii="Consolas" w:hAnsi="Consolas" w:cs="Consolas"/>
+          <w:color w:val="008080"/>
+          <w:sz w:val="20"/>
+          <w:szCs w:val="20"/>
+        </w:rPr>
+        <w:tab/>
+      </w:r>
+      <w:r>
+        <w:rPr>
+          <w:rFonts w:ascii="Consolas" w:hAnsi="Consolas" w:cs="Consolas"/>
+          <w:color w:val="008080"/>
+          <w:sz w:val="20"/>
+          <w:szCs w:val="20"/>
+        </w:rPr>
+        <w:tab/>
+      </w:r>
+      <w:r>
+        <w:rPr>
+          <w:rFonts w:ascii="Consolas" w:hAnsi="Consolas" w:cs="Consolas"/>
+          <w:color w:val="008080"/>
+          <w:sz w:val="20"/>
+          <w:szCs w:val="20"/>
+        </w:rPr>
+        <w:tab/>
+      </w:r>
+      <w:r>
+        <w:rPr>
+          <w:rFonts w:ascii="Consolas" w:hAnsi="Consolas" w:cs="Consolas"/>
+          <w:color w:val="008080"/>
+          <w:sz w:val="20"/>
+          <w:szCs w:val="20"/>
+        </w:rPr>
+        <w:t>&lt;</w:t>
+      </w:r>
+      <w:proofErr w:type="gramStart"/>
+      <w:r>
+        <w:rPr>
+          <w:rFonts w:ascii="Consolas" w:hAnsi="Consolas" w:cs="Consolas"/>
+          <w:color w:val="008080"/>
+          <w:sz w:val="20"/>
+          <w:szCs w:val="20"/>
+        </w:rPr>
+        <w:t>executions</w:t>
+      </w:r>
+      <w:proofErr w:type="gramEnd"/>
+      <w:r>
+        <w:rPr>
+          <w:rFonts w:ascii="Consolas" w:hAnsi="Consolas" w:cs="Consolas"/>
+          <w:color w:val="008080"/>
+          <w:sz w:val="20"/>
+          <w:szCs w:val="20"/>
+        </w:rPr>
+        <w:t>&gt;</w:t>
+      </w:r>
+    </w:p>
+    <w:p>
+      <w:pPr>
+        <w:autoSpaceDE w:val="0"/>
+        <w:autoSpaceDN w:val="0"/>
+        <w:adjustRightInd w:val="0"/>
+        <w:spacing w:after="0" w:line="240" w:lineRule="auto"/>
+        <w:rPr>
+          <w:rFonts w:ascii="Consolas" w:hAnsi="Consolas" w:cs="Consolas"/>
+          <w:color w:val="000000"/>
+          <w:sz w:val="20"/>
+          <w:szCs w:val="20"/>
+        </w:rPr>
+      </w:pPr>
+      <w:r>
+        <w:rPr>
+          <w:rFonts w:ascii="Consolas" w:hAnsi="Consolas" w:cs="Consolas"/>
+          <w:color w:val="000000"/>
+          <w:sz w:val="20"/>
+          <w:szCs w:val="20"/>
+        </w:rPr>
+        <w:tab/>
+      </w:r>
+      <w:r>
+        <w:rPr>
+          <w:rFonts w:ascii="Consolas" w:hAnsi="Consolas" w:cs="Consolas"/>
+          <w:color w:val="000000"/>
+          <w:sz w:val="20"/>
+          <w:szCs w:val="20"/>
+        </w:rPr>
+        <w:tab/>
+      </w:r>
+      <w:r>
+        <w:rPr>
+          <w:rFonts w:ascii="Consolas" w:hAnsi="Consolas" w:cs="Consolas"/>
+          <w:color w:val="000000"/>
+          <w:sz w:val="20"/>
+          <w:szCs w:val="20"/>
+        </w:rPr>
+        <w:tab/>
+      </w:r>
+      <w:r>
+        <w:rPr>
+          <w:rFonts w:ascii="Consolas" w:hAnsi="Consolas" w:cs="Consolas"/>
+          <w:color w:val="000000"/>
+          <w:sz w:val="20"/>
+          <w:szCs w:val="20"/>
+        </w:rPr>
+        <w:tab/>
+      </w:r>
+      <w:r>
+        <w:rPr>
+          <w:rFonts w:ascii="Consolas" w:hAnsi="Consolas" w:cs="Consolas"/>
+          <w:color w:val="000000"/>
+          <w:sz w:val="20"/>
+          <w:szCs w:val="20"/>
+        </w:rPr>
+        <w:tab/>
+      </w:r>
+      <w:r>
+        <w:rPr>
+          <w:rFonts w:ascii="Consolas" w:hAnsi="Consolas" w:cs="Consolas"/>
+          <w:color w:val="000000"/>
+          <w:sz w:val="20"/>
+          <w:szCs w:val="20"/>
+        </w:rPr>
+        <w:tab/>
+      </w:r>
+      <w:r>
+        <w:rPr>
+          <w:rFonts w:ascii="Consolas" w:hAnsi="Consolas" w:cs="Consolas"/>
+          <w:color w:val="000000"/>
+          <w:sz w:val="20"/>
+          <w:szCs w:val="20"/>
+        </w:rPr>
+        <w:tab/>
+      </w:r>
+      <w:r>
+        <w:rPr>
+          <w:rFonts w:ascii="Consolas" w:hAnsi="Consolas" w:cs="Consolas"/>
+          <w:color w:val="008080"/>
+          <w:sz w:val="20"/>
+          <w:szCs w:val="20"/>
+        </w:rPr>
+        <w:t>&lt;</w:t>
+      </w:r>
+      <w:proofErr w:type="gramStart"/>
+      <w:r>
+        <w:rPr>
+          <w:rFonts w:ascii="Consolas" w:hAnsi="Consolas" w:cs="Consolas"/>
+          <w:color w:val="3F7F7F"/>
+          <w:sz w:val="20"/>
+          <w:szCs w:val="20"/>
+        </w:rPr>
+        <w:t>execution</w:t>
+      </w:r>
+      <w:proofErr w:type="gramEnd"/>
+      <w:r>
+        <w:rPr>
+          <w:rFonts w:ascii="Consolas" w:hAnsi="Consolas" w:cs="Consolas"/>
+          <w:color w:val="008080"/>
+          <w:sz w:val="20"/>
+          <w:szCs w:val="20"/>
+        </w:rPr>
+        <w:t>&gt;</w:t>
+      </w:r>
+    </w:p>
+    <w:p>
+      <w:pPr>
+        <w:autoSpaceDE w:val="0"/>
+        <w:autoSpaceDN w:val="0"/>
+        <w:adjustRightInd w:val="0"/>
+        <w:spacing w:after="0" w:line="240" w:lineRule="auto"/>
+        <w:ind w:left="4320" w:firstLine="720"/>
+        <w:rPr>
+          <w:rFonts w:ascii="Consolas" w:hAnsi="Consolas" w:cs="Consolas"/>
+          <w:sz w:val="20"/>
+          <w:szCs w:val="20"/>
+        </w:rPr>
+      </w:pPr>
+      <w:r>
+        <w:rPr>
+          <w:rFonts w:ascii="Consolas" w:hAnsi="Consolas" w:cs="Consolas"/>
+          <w:color w:val="008080"/>
+          <w:sz w:val="20"/>
+          <w:szCs w:val="20"/>
+        </w:rPr>
+        <w:t>&lt;/</w:t>
+      </w:r>
+      <w:r>
+        <w:rPr>
+          <w:rFonts w:ascii="Consolas" w:hAnsi="Consolas" w:cs="Consolas"/>
+          <w:color w:val="3F7F7F"/>
+          <w:sz w:val="20"/>
+          <w:szCs w:val="20"/>
+        </w:rPr>
+        <w:t>execution</w:t>
+      </w:r>
+      <w:r>
+        <w:rPr>
+          <w:rFonts w:ascii="Consolas" w:hAnsi="Consolas" w:cs="Consolas"/>
+          <w:color w:val="008080"/>
+          <w:sz w:val="20"/>
+          <w:szCs w:val="20"/>
+        </w:rPr>
+        <w:t>&gt;</w:t>
+      </w:r>
+    </w:p>
+    <w:p>
+      <w:pPr>
+        <w:autoSpaceDE w:val="0"/>
+        <w:autoSpaceDN w:val="0"/>
+        <w:adjustRightInd w:val="0"/>
+        <w:spacing w:after="0" w:line="240" w:lineRule="auto"/>
+        <w:rPr>
+          <w:rFonts w:ascii="Consolas" w:hAnsi="Consolas" w:cs="Consolas"/>
+          <w:sz w:val="20"/>
+          <w:szCs w:val="20"/>
+        </w:rPr>
+      </w:pPr>
+      <w:r>
+        <w:rPr>
+          <w:rFonts w:ascii="Consolas" w:hAnsi="Consolas" w:cs="Consolas"/>
+          <w:color w:val="000000"/>
+          <w:sz w:val="20"/>
+          <w:szCs w:val="20"/>
+        </w:rPr>
+        <w:tab/>
+      </w:r>
+      <w:r>
+        <w:rPr>
+          <w:rFonts w:ascii="Consolas" w:hAnsi="Consolas" w:cs="Consolas"/>
+          <w:color w:val="000000"/>
+          <w:sz w:val="20"/>
+          <w:szCs w:val="20"/>
+        </w:rPr>
+        <w:tab/>
+      </w:r>
+      <w:r>
+        <w:rPr>
+          <w:rFonts w:ascii="Consolas" w:hAnsi="Consolas" w:cs="Consolas"/>
+          <w:color w:val="000000"/>
+          <w:sz w:val="20"/>
+          <w:szCs w:val="20"/>
+        </w:rPr>
+        <w:tab/>
+      </w:r>
+      <w:r>
+        <w:rPr>
+          <w:rFonts w:ascii="Consolas" w:hAnsi="Consolas" w:cs="Consolas"/>
+          <w:color w:val="000000"/>
+          <w:sz w:val="20"/>
+          <w:szCs w:val="20"/>
+        </w:rPr>
+        <w:tab/>
+      </w:r>
+      <w:r>
+        <w:rPr>
+          <w:rFonts w:ascii="Consolas" w:hAnsi="Consolas" w:cs="Consolas"/>
+          <w:color w:val="000000"/>
+          <w:sz w:val="20"/>
+          <w:szCs w:val="20"/>
+        </w:rPr>
+        <w:tab/>
+      </w:r>
+      <w:r>
+        <w:rPr>
+          <w:rFonts w:ascii="Consolas" w:hAnsi="Consolas" w:cs="Consolas"/>
+          <w:color w:val="000000"/>
+          <w:sz w:val="20"/>
+          <w:szCs w:val="20"/>
+        </w:rPr>
+        <w:tab/>
+      </w:r>
+      <w:r>
+        <w:rPr>
+          <w:rFonts w:ascii="Consolas" w:hAnsi="Consolas" w:cs="Consolas"/>
+          <w:color w:val="008080"/>
+          <w:sz w:val="20"/>
+          <w:szCs w:val="20"/>
+        </w:rPr>
+        <w:t>&lt;/</w:t>
+      </w:r>
+      <w:r>
+        <w:rPr>
+          <w:rFonts w:ascii="Consolas" w:hAnsi="Consolas" w:cs="Consolas"/>
+          <w:color w:val="3F7F7F"/>
+          <w:sz w:val="20"/>
+          <w:szCs w:val="20"/>
+        </w:rPr>
+        <w:t>executions</w:t>
+      </w:r>
+      <w:r>
+        <w:rPr>
+          <w:rFonts w:ascii="Consolas" w:hAnsi="Consolas" w:cs="Consolas"/>
+          <w:color w:val="008080"/>
+          <w:sz w:val="20"/>
+          <w:szCs w:val="20"/>
+        </w:rPr>
+        <w:t>&gt;</w:t>
+      </w:r>
+    </w:p>
+    <w:p>
+      <w:pPr>
+        <w:autoSpaceDE w:val="0"/>
+        <w:autoSpaceDN w:val="0"/>
+        <w:adjustRightInd w:val="0"/>
+        <w:spacing w:after="0" w:line="240" w:lineRule="auto"/>
+        <w:rPr>
+          <w:rFonts w:ascii="Consolas" w:hAnsi="Consolas" w:cs="Consolas"/>
+          <w:sz w:val="20"/>
+          <w:szCs w:val="20"/>
+        </w:rPr>
+      </w:pPr>
+      <w:r>
+        <w:rPr>
+          <w:rFonts w:ascii="Consolas" w:hAnsi="Consolas" w:cs="Consolas"/>
+          <w:color w:val="000000"/>
+          <w:sz w:val="20"/>
+          <w:szCs w:val="20"/>
+        </w:rPr>
+        <w:tab/>
+      </w:r>
+      <w:r>
+        <w:rPr>
+          <w:rFonts w:ascii="Consolas" w:hAnsi="Consolas" w:cs="Consolas"/>
+          <w:color w:val="000000"/>
+          <w:sz w:val="20"/>
+          <w:szCs w:val="20"/>
+        </w:rPr>
+        <w:tab/>
+      </w:r>
+      <w:r>
+        <w:rPr>
+          <w:rFonts w:ascii="Consolas" w:hAnsi="Consolas" w:cs="Consolas"/>
+          <w:color w:val="000000"/>
+          <w:sz w:val="20"/>
+          <w:szCs w:val="20"/>
+        </w:rPr>
+        <w:tab/>
+      </w:r>
+      <w:r>
+        <w:rPr>
+          <w:rFonts w:ascii="Consolas" w:hAnsi="Consolas" w:cs="Consolas"/>
+          <w:color w:val="000000"/>
+          <w:sz w:val="20"/>
+          <w:szCs w:val="20"/>
+        </w:rPr>
+        <w:tab/>
+      </w:r>
+      <w:r>
+        <w:rPr>
+          <w:rFonts w:ascii="Consolas" w:hAnsi="Consolas" w:cs="Consolas"/>
+          <w:color w:val="000000"/>
+          <w:sz w:val="20"/>
+          <w:szCs w:val="20"/>
+        </w:rPr>
+        <w:tab/>
+      </w:r>
+      <w:r>
+        <w:rPr>
+          <w:rFonts w:ascii="Consolas" w:hAnsi="Consolas" w:cs="Consolas"/>
+          <w:color w:val="008080"/>
+          <w:sz w:val="20"/>
+          <w:szCs w:val="20"/>
+        </w:rPr>
+        <w:t>&lt;/</w:t>
+      </w:r>
+      <w:proofErr w:type="spellStart"/>
+      <w:r>
+        <w:rPr>
+          <w:rFonts w:ascii="Consolas" w:hAnsi="Consolas" w:cs="Consolas"/>
+          <w:color w:val="3F7F7F"/>
+          <w:sz w:val="20"/>
+          <w:szCs w:val="20"/>
+        </w:rPr>
+        <w:t>plugin</w:t>
+      </w:r>
+      <w:proofErr w:type="spellEnd"/>
+      <w:r>
+        <w:rPr>
+          <w:rFonts w:ascii="Consolas" w:hAnsi="Consolas" w:cs="Consolas"/>
+          <w:color w:val="008080"/>
+          <w:sz w:val="20"/>
+          <w:szCs w:val="20"/>
+        </w:rPr>
+        <w:t>&gt;</w:t>
+      </w:r>
+    </w:p>
+    <w:p>
+      <w:pPr>
+        <w:autoSpaceDE w:val="0"/>
+        <w:autoSpaceDN w:val="0"/>
+        <w:adjustRightInd w:val="0"/>
+        <w:spacing w:after="0" w:line="240" w:lineRule="auto"/>
+        <w:rPr>
+          <w:rFonts w:ascii="Consolas" w:hAnsi="Consolas" w:cs="Consolas"/>
+          <w:sz w:val="20"/>
+          <w:szCs w:val="20"/>
+        </w:rPr>
+      </w:pPr>
+      <w:r>
+        <w:rPr>
+          <w:rFonts w:ascii="Consolas" w:hAnsi="Consolas" w:cs="Consolas"/>
+          <w:color w:val="000000"/>
+          <w:sz w:val="20"/>
+          <w:szCs w:val="20"/>
+        </w:rPr>
+        <w:tab/>
+      </w:r>
+      <w:r>
+        <w:rPr>
+          <w:rFonts w:ascii="Consolas" w:hAnsi="Consolas" w:cs="Consolas"/>
+          <w:color w:val="000000"/>
+          <w:sz w:val="20"/>
+          <w:szCs w:val="20"/>
+        </w:rPr>
+        <w:tab/>
+      </w:r>
+      <w:r>
+        <w:rPr>
+          <w:rFonts w:ascii="Consolas" w:hAnsi="Consolas" w:cs="Consolas"/>
+          <w:color w:val="000000"/>
+          <w:sz w:val="20"/>
+          <w:szCs w:val="20"/>
+        </w:rPr>
+        <w:tab/>
+      </w:r>
+      <w:r>
+        <w:rPr>
+          <w:rFonts w:ascii="Consolas" w:hAnsi="Consolas" w:cs="Consolas"/>
+          <w:color w:val="000000"/>
+          <w:sz w:val="20"/>
+          <w:szCs w:val="20"/>
+        </w:rPr>
+        <w:tab/>
+      </w:r>
+      <w:r>
+        <w:rPr>
+          <w:rFonts w:ascii="Consolas" w:hAnsi="Consolas" w:cs="Consolas"/>
+          <w:color w:val="008080"/>
+          <w:sz w:val="20"/>
+          <w:szCs w:val="20"/>
+        </w:rPr>
+        <w:t>&lt;/</w:t>
+      </w:r>
+      <w:proofErr w:type="spellStart"/>
+      <w:r>
+        <w:rPr>
+          <w:rFonts w:ascii="Consolas" w:hAnsi="Consolas" w:cs="Consolas"/>
+          <w:color w:val="3F7F7F"/>
+          <w:sz w:val="20"/>
+          <w:szCs w:val="20"/>
+        </w:rPr>
+        <w:t>plugins</w:t>
+      </w:r>
+      <w:proofErr w:type="spellEnd"/>
+      <w:r>
+        <w:rPr>
+          <w:rFonts w:ascii="Consolas" w:hAnsi="Consolas" w:cs="Consolas"/>
+          <w:color w:val="008080"/>
+          <w:sz w:val="20"/>
+          <w:szCs w:val="20"/>
+        </w:rPr>
+        <w:t>&gt;</w:t>
+      </w:r>
+    </w:p>
+    <w:p>
+      <w:pPr>
+        <w:autoSpaceDE w:val="0"/>
+        <w:autoSpaceDN w:val="0"/>
+        <w:adjustRightInd w:val="0"/>
+        <w:spacing w:after="0" w:line="240" w:lineRule="auto"/>
+        <w:rPr>
+          <w:rFonts w:ascii="Consolas" w:hAnsi="Consolas" w:cs="Consolas"/>
+          <w:sz w:val="20"/>
+          <w:szCs w:val="20"/>
+        </w:rPr>
+      </w:pPr>
+      <w:r>
+        <w:rPr>
+          <w:rFonts w:ascii="Consolas" w:hAnsi="Consolas" w:cs="Consolas"/>
+          <w:color w:val="000000"/>
+          <w:sz w:val="20"/>
+          <w:szCs w:val="20"/>
+        </w:rPr>
+        <w:tab/>
+      </w:r>
+      <w:r>
+        <w:rPr>
+          <w:rFonts w:ascii="Consolas" w:hAnsi="Consolas" w:cs="Consolas"/>
+          <w:color w:val="000000"/>
+          <w:sz w:val="20"/>
+          <w:szCs w:val="20"/>
+        </w:rPr>
+        <w:tab/>
+      </w:r>
+      <w:r>
+        <w:rPr>
+          <w:rFonts w:ascii="Consolas" w:hAnsi="Consolas" w:cs="Consolas"/>
+          <w:color w:val="000000"/>
+          <w:sz w:val="20"/>
+          <w:szCs w:val="20"/>
+        </w:rPr>
+        <w:tab/>
+      </w:r>
+      <w:r>
+        <w:rPr>
+          <w:rFonts w:ascii="Consolas" w:hAnsi="Consolas" w:cs="Consolas"/>
+          <w:color w:val="008080"/>
+          <w:sz w:val="20"/>
+          <w:szCs w:val="20"/>
+        </w:rPr>
+        <w:t>&lt;/</w:t>
+      </w:r>
+      <w:r>
+        <w:rPr>
+          <w:rFonts w:ascii="Consolas" w:hAnsi="Consolas" w:cs="Consolas"/>
+          <w:color w:val="3F7F7F"/>
+          <w:sz w:val="20"/>
+          <w:szCs w:val="20"/>
+        </w:rPr>
+        <w:t>build</w:t>
+      </w:r>
+      <w:r>
+        <w:rPr>
+          <w:rFonts w:ascii="Consolas" w:hAnsi="Consolas" w:cs="Consolas"/>
+          <w:color w:val="008080"/>
+          <w:sz w:val="20"/>
+          <w:szCs w:val="20"/>
+        </w:rPr>
+        <w:t>&gt;</w:t>
+      </w:r>
+    </w:p>
+    <w:p>
+      <w:pPr>
+        <w:autoSpaceDE w:val="0"/>
+        <w:autoSpaceDN w:val="0"/>
+        <w:adjustRightInd w:val="0"/>
+        <w:spacing w:after="0" w:line="240" w:lineRule="auto"/>
+        <w:rPr>
+          <w:rFonts w:ascii="Consolas" w:hAnsi="Consolas" w:cs="Consolas"/>
+          <w:sz w:val="20"/>
+          <w:szCs w:val="20"/>
+        </w:rPr>
+      </w:pPr>
+      <w:r>
+        <w:rPr>
+          <w:rFonts w:ascii="Consolas" w:hAnsi="Consolas" w:cs="Consolas"/>
+          <w:color w:val="000000"/>
+          <w:sz w:val="20"/>
+          <w:szCs w:val="20"/>
+        </w:rPr>
+        <w:tab/>
+      </w:r>
+      <w:r>
+        <w:rPr>
+          <w:rFonts w:ascii="Consolas" w:hAnsi="Consolas" w:cs="Consolas"/>
+          <w:color w:val="000000"/>
+          <w:sz w:val="20"/>
+          <w:szCs w:val="20"/>
+        </w:rPr>
+        <w:tab/>
+      </w:r>
+      <w:r>
+        <w:rPr>
+          <w:rFonts w:ascii="Consolas" w:hAnsi="Consolas" w:cs="Consolas"/>
+          <w:color w:val="008080"/>
+          <w:sz w:val="20"/>
+          <w:szCs w:val="20"/>
+        </w:rPr>
+        <w:t>&lt;/</w:t>
+      </w:r>
+      <w:r>
+        <w:rPr>
+          <w:rFonts w:ascii="Consolas" w:hAnsi="Consolas" w:cs="Consolas"/>
+          <w:color w:val="3F7F7F"/>
+          <w:sz w:val="20"/>
+          <w:szCs w:val="20"/>
+        </w:rPr>
+        <w:t>profile</w:t>
+      </w:r>
+      <w:r>
+        <w:rPr>
+          <w:rFonts w:ascii="Consolas" w:hAnsi="Consolas" w:cs="Consolas"/>
+          <w:color w:val="008080"/>
+          <w:sz w:val="20"/>
+          <w:szCs w:val="20"/>
+        </w:rPr>
+        <w:t>&gt;</w:t>
+      </w:r>
+    </w:p>
+    <w:p>
+      <w:pPr>
+        <w:autoSpaceDE w:val="0"/>
+        <w:autoSpaceDN w:val="0"/>
+        <w:adjustRightInd w:val="0"/>
+        <w:spacing w:after="0" w:line="240" w:lineRule="auto"/>
+        <w:rPr>
+          <w:rFonts w:ascii="Consolas" w:hAnsi="Consolas" w:cs="Consolas"/>
+          <w:sz w:val="20"/>
+          <w:szCs w:val="20"/>
+        </w:rPr>
+      </w:pPr>
+      <w:r>
+        <w:rPr>
+          <w:rFonts w:ascii="Consolas" w:hAnsi="Consolas" w:cs="Consolas"/>
+          <w:color w:val="000000"/>
+          <w:sz w:val="20"/>
+          <w:szCs w:val="20"/>
+        </w:rPr>
+        <w:tab/>
+      </w:r>
+      <w:r>
+        <w:rPr>
+          <w:rFonts w:ascii="Consolas" w:hAnsi="Consolas" w:cs="Consolas"/>
+          <w:color w:val="008080"/>
+          <w:sz w:val="20"/>
+          <w:szCs w:val="20"/>
+        </w:rPr>
+        <w:t>&lt;/</w:t>
+      </w:r>
+      <w:r>
+        <w:rPr>
+          <w:rFonts w:ascii="Consolas" w:hAnsi="Consolas" w:cs="Consolas"/>
+          <w:color w:val="3F7F7F"/>
+          <w:sz w:val="20"/>
+          <w:szCs w:val="20"/>
+        </w:rPr>
+        <w:t>profiles</w:t>
+      </w:r>
+      <w:r>
+        <w:rPr>
+          <w:rFonts w:ascii="Consolas" w:hAnsi="Consolas" w:cs="Consolas"/>
+          <w:color w:val="008080"/>
+          <w:sz w:val="20"/>
+          <w:szCs w:val="20"/>
+        </w:rPr>
+        <w:t>&gt;</w:t>
+      </w:r>
+    </w:p>
+    <w:p>
+      <w:pPr>
+        <w:spacing w:after="0"/>
+        <w:rPr>
+          <w:b/>
+        </w:rPr>
+      </w:pPr>
+      <w:r>
+        <w:rPr>
+          <w:rFonts w:ascii="Consolas" w:hAnsi="Consolas" w:cs="Consolas"/>
+          <w:color w:val="008080"/>
+          <w:sz w:val="20"/>
+          <w:szCs w:val="20"/>
+        </w:rPr>
+        <w:t>&lt;/</w:t>
+      </w:r>
+      <w:r>
+        <w:rPr>
+          <w:rFonts w:ascii="Consolas" w:hAnsi="Consolas" w:cs="Consolas"/>
+          <w:color w:val="3F7F7F"/>
+          <w:sz w:val="20"/>
+          <w:szCs w:val="20"/>
+        </w:rPr>
+        <w:t>project</w:t>
+      </w:r>
+      <w:r>
+        <w:rPr>
+          <w:rFonts w:ascii="Consolas" w:hAnsi="Consolas" w:cs="Consolas"/>
+          <w:color w:val="008080"/>
+          <w:sz w:val="20"/>
+          <w:szCs w:val="20"/>
+        </w:rPr>
+        <w:t>&gt;</w:t>
       </w:r>
     </w:p>
     <w:sectPr>

</xml_diff>